<commit_message>
Updated the FDS to implement Mr. Zaugs criticism anout the previous version
</commit_message>
<xml_diff>
--- a/Docxes/Project Management/Pflichtenheft.docx
+++ b/Docxes/Project Management/Pflichtenheft.docx
@@ -305,10 +305,12 @@
       <w:sdtPr>
         <w:rPr>
           <w:b w:val="0"/>
+          <w:bCs w:val="0"/>
           <w:caps w:val="0"/>
           <w:color w:val="auto"/>
           <w:spacing w:val="0"/>
           <w:sz w:val="20"/>
+          <w:szCs w:val="20"/>
           <w:lang w:val="de-DE"/>
         </w:rPr>
         <w:id w:val="-920717853"/>
@@ -319,9 +321,7 @@
       </w:sdtPr>
       <w:sdtEndPr>
         <w:rPr>
-          <w:bCs w:val="0"/>
           <w:sz w:val="22"/>
-          <w:szCs w:val="20"/>
         </w:rPr>
       </w:sdtEndPr>
       <w:sdtContent>
@@ -1246,8 +1246,6 @@
               <w:fldChar w:fldCharType="end"/>
             </w:r>
           </w:hyperlink>
-          <w:bookmarkStart w:id="2" w:name="_GoBack"/>
-          <w:bookmarkEnd w:id="2"/>
         </w:p>
         <w:p>
           <w:pPr>
@@ -3217,7 +3215,7 @@
       </w:sdtContent>
     </w:sdt>
     <w:p>
-      <w:bookmarkStart w:id="3" w:name="_Toc378942072"/>
+      <w:bookmarkStart w:id="2" w:name="_Toc378942072"/>
       <w:r>
         <w:br w:type="page"/>
       </w:r>
@@ -3226,27 +3224,27 @@
       <w:pPr>
         <w:pStyle w:val="berschrift1"/>
       </w:pPr>
-      <w:bookmarkStart w:id="4" w:name="_Toc379400718"/>
+      <w:bookmarkStart w:id="3" w:name="_Toc379400718"/>
       <w:r>
         <w:lastRenderedPageBreak/>
         <w:t>Zielbestimmung</w:t>
       </w:r>
+      <w:bookmarkEnd w:id="2"/>
       <w:bookmarkEnd w:id="3"/>
-      <w:bookmarkEnd w:id="4"/>
     </w:p>
     <w:p>
       <w:pPr>
         <w:pStyle w:val="berschrift2"/>
       </w:pPr>
-      <w:bookmarkStart w:id="5" w:name="h.nnxczrpwu45h" w:colFirst="0" w:colLast="0"/>
-      <w:bookmarkStart w:id="6" w:name="_Toc378942073"/>
-      <w:bookmarkStart w:id="7" w:name="_Toc379400719"/>
+      <w:bookmarkStart w:id="4" w:name="h.nnxczrpwu45h" w:colFirst="0" w:colLast="0"/>
+      <w:bookmarkStart w:id="5" w:name="_Toc378942073"/>
+      <w:bookmarkStart w:id="6" w:name="_Toc379400719"/>
+      <w:bookmarkEnd w:id="4"/>
+      <w:r>
+        <w:t>Musskriterien</w:t>
+      </w:r>
       <w:bookmarkEnd w:id="5"/>
-      <w:r>
-        <w:t>Musskriterien</w:t>
-      </w:r>
       <w:bookmarkEnd w:id="6"/>
-      <w:bookmarkEnd w:id="7"/>
     </w:p>
     <w:p>
       <w:r>
@@ -3319,15 +3317,15 @@
       <w:pPr>
         <w:pStyle w:val="berschrift2"/>
       </w:pPr>
-      <w:bookmarkStart w:id="8" w:name="h.jas7udn9kkg3" w:colFirst="0" w:colLast="0"/>
-      <w:bookmarkStart w:id="9" w:name="_Toc378942074"/>
-      <w:bookmarkStart w:id="10" w:name="_Toc379400720"/>
+      <w:bookmarkStart w:id="7" w:name="h.jas7udn9kkg3" w:colFirst="0" w:colLast="0"/>
+      <w:bookmarkStart w:id="8" w:name="_Toc378942074"/>
+      <w:bookmarkStart w:id="9" w:name="_Toc379400720"/>
+      <w:bookmarkEnd w:id="7"/>
+      <w:r>
+        <w:t>Wunschkriterien</w:t>
+      </w:r>
       <w:bookmarkEnd w:id="8"/>
-      <w:r>
-        <w:t>Wunschkriterien</w:t>
-      </w:r>
       <w:bookmarkEnd w:id="9"/>
-      <w:bookmarkEnd w:id="10"/>
     </w:p>
     <w:p>
       <w:pPr>
@@ -3355,122 +3353,98 @@
     </w:p>
     <w:p>
       <w:pPr>
-        <w:pStyle w:val="Listenabsatz"/>
-        <w:numPr>
-          <w:ilvl w:val="0"/>
-          <w:numId w:val="12"/>
-        </w:numPr>
-      </w:pPr>
-      <w:r>
-        <w:t xml:space="preserve">Eine </w:t>
-      </w:r>
-      <w:r>
-        <w:t xml:space="preserve">Synchronisation </w:t>
-      </w:r>
-      <w:r>
-        <w:t xml:space="preserve">der Nutzerdaten </w:t>
-      </w:r>
-      <w:r>
-        <w:t xml:space="preserve">mit </w:t>
-      </w:r>
-      <w:r>
-        <w:t xml:space="preserve">einer </w:t>
-      </w:r>
-      <w:r>
-        <w:t>Cloud</w:t>
-      </w:r>
+        <w:pStyle w:val="berschrift2"/>
+      </w:pPr>
+      <w:bookmarkStart w:id="10" w:name="h.2phg3b2rperl" w:colFirst="0" w:colLast="0"/>
+      <w:bookmarkStart w:id="11" w:name="_Toc378942075"/>
+      <w:bookmarkStart w:id="12" w:name="_Toc379400721"/>
+      <w:bookmarkEnd w:id="10"/>
+      <w:r>
+        <w:t xml:space="preserve"> </w:t>
+      </w:r>
+      <w:r>
+        <w:t>Abgrenzungskriterien</w:t>
+      </w:r>
+      <w:bookmarkEnd w:id="11"/>
+      <w:bookmarkEnd w:id="12"/>
     </w:p>
     <w:p>
-      <w:pPr>
-        <w:pStyle w:val="berschrift2"/>
-      </w:pPr>
-      <w:bookmarkStart w:id="11" w:name="h.2phg3b2rperl" w:colFirst="0" w:colLast="0"/>
-      <w:bookmarkStart w:id="12" w:name="_Toc378942075"/>
-      <w:bookmarkStart w:id="13" w:name="_Toc379400721"/>
-      <w:bookmarkEnd w:id="11"/>
-      <w:r>
-        <w:t>Abgrenzungskriterien</w:t>
-      </w:r>
-      <w:bookmarkEnd w:id="12"/>
-      <w:bookmarkEnd w:id="13"/>
+      <w:bookmarkStart w:id="13" w:name="_Toc378942076"/>
+      <w:r>
+        <w:t>Die Verwaltungssoftware soll keine Funktionalität zur Kommunikation zwischen Schülern/ Lehrern bereitstellen.</w:t>
+      </w:r>
     </w:p>
     <w:p>
-      <w:bookmarkStart w:id="14" w:name="_Toc378942076"/>
-      <w:r>
-        <w:t>Die Verwaltungssoftware soll keine Funktionalität zur Kommunikation zwischen Schülern/ Lehrern bereitstellen.</w:t>
+      <w:r>
+        <w:t xml:space="preserve">Spielerische Elemente sind </w:t>
+      </w:r>
+      <w:r>
+        <w:t xml:space="preserve">aufgrund des hohen Ablenkungsfaktors ebenfalls </w:t>
+      </w:r>
+      <w:r>
+        <w:t>unterwünsch.</w:t>
       </w:r>
     </w:p>
     <w:p>
-      <w:r>
-        <w:t xml:space="preserve">Spielerische Elemente sind </w:t>
-      </w:r>
-      <w:r>
-        <w:t xml:space="preserve">aufgrund des hohen Ablenkungsfaktors ebenfalls </w:t>
-      </w:r>
-      <w:r>
-        <w:t>unterwünsch.</w:t>
-      </w:r>
+      <w:pPr>
+        <w:pStyle w:val="berschrift1"/>
+      </w:pPr>
+      <w:bookmarkStart w:id="14" w:name="h.ckk0voqm95bs" w:colFirst="0" w:colLast="0"/>
+      <w:bookmarkStart w:id="15" w:name="_Toc379400722"/>
+      <w:bookmarkEnd w:id="14"/>
+      <w:r>
+        <w:t>Produkteinsatz</w:t>
+      </w:r>
+      <w:bookmarkEnd w:id="13"/>
+      <w:bookmarkEnd w:id="15"/>
     </w:p>
     <w:p>
       <w:pPr>
-        <w:pStyle w:val="berschrift1"/>
-      </w:pPr>
-      <w:bookmarkStart w:id="15" w:name="h.ckk0voqm95bs" w:colFirst="0" w:colLast="0"/>
-      <w:bookmarkStart w:id="16" w:name="_Toc379400722"/>
-      <w:bookmarkEnd w:id="15"/>
-      <w:r>
-        <w:t>Produkteinsatz</w:t>
-      </w:r>
-      <w:bookmarkEnd w:id="14"/>
+        <w:pStyle w:val="berschrift2"/>
+      </w:pPr>
+      <w:bookmarkStart w:id="16" w:name="h.ib4ujywjn6v" w:colFirst="0" w:colLast="0"/>
+      <w:bookmarkStart w:id="17" w:name="_Toc378942077"/>
+      <w:bookmarkStart w:id="18" w:name="_Toc379400723"/>
       <w:bookmarkEnd w:id="16"/>
+      <w:r>
+        <w:t>Anwendungsbereiche</w:t>
+      </w:r>
+      <w:bookmarkEnd w:id="17"/>
+      <w:bookmarkEnd w:id="18"/>
     </w:p>
     <w:p>
-      <w:pPr>
-        <w:pStyle w:val="berschrift2"/>
-      </w:pPr>
-      <w:bookmarkStart w:id="17" w:name="h.ib4ujywjn6v" w:colFirst="0" w:colLast="0"/>
-      <w:bookmarkStart w:id="18" w:name="_Toc378942077"/>
-      <w:bookmarkStart w:id="19" w:name="_Toc379400723"/>
-      <w:bookmarkEnd w:id="17"/>
-      <w:r>
-        <w:t>Anwendungsbereiche</w:t>
-      </w:r>
-      <w:bookmarkEnd w:id="18"/>
-      <w:bookmarkEnd w:id="19"/>
+      <w:r>
+        <w:t>Die</w:t>
+      </w:r>
+      <w:r>
+        <w:t xml:space="preserve"> </w:t>
+      </w:r>
+      <w:r>
+        <w:t>Verwaltung</w:t>
+      </w:r>
+      <w:r>
+        <w:t xml:space="preserve"> </w:t>
+      </w:r>
+      <w:r>
+        <w:t>von Schulinformationen</w:t>
+      </w:r>
+      <w:r>
+        <w:t>.</w:t>
+      </w:r>
     </w:p>
     <w:p>
-      <w:r>
-        <w:t>Die</w:t>
-      </w:r>
-      <w:r>
-        <w:t xml:space="preserve"> </w:t>
-      </w:r>
-      <w:r>
-        <w:t>Verwaltung</w:t>
-      </w:r>
-      <w:r>
-        <w:t xml:space="preserve"> </w:t>
-      </w:r>
-      <w:r>
-        <w:t>von Schulinformationen</w:t>
-      </w:r>
-      <w:r>
-        <w:t>.</w:t>
-      </w:r>
-    </w:p>
-    <w:p>
       <w:pPr>
         <w:pStyle w:val="berschrift2"/>
       </w:pPr>
-      <w:bookmarkStart w:id="20" w:name="h.ykk4bqr53pej" w:colFirst="0" w:colLast="0"/>
-      <w:bookmarkStart w:id="21" w:name="_Toc378942078"/>
-      <w:bookmarkStart w:id="22" w:name="_Toc379400724"/>
+      <w:bookmarkStart w:id="19" w:name="h.ykk4bqr53pej" w:colFirst="0" w:colLast="0"/>
+      <w:bookmarkStart w:id="20" w:name="_Toc378942078"/>
+      <w:bookmarkStart w:id="21" w:name="_Toc379400724"/>
+      <w:bookmarkEnd w:id="19"/>
+      <w:r>
+        <w:t>Zielgruppen</w:t>
+      </w:r>
       <w:bookmarkEnd w:id="20"/>
-      <w:r>
-        <w:t>Zielgruppen</w:t>
-      </w:r>
       <w:bookmarkEnd w:id="21"/>
-      <w:bookmarkEnd w:id="22"/>
     </w:p>
     <w:p>
       <w:r>
@@ -3501,9 +3475,9 @@
           <w:szCs w:val="22"/>
         </w:rPr>
       </w:pPr>
-      <w:bookmarkStart w:id="23" w:name="h.1hzr7vnhtqk" w:colFirst="0" w:colLast="0"/>
-      <w:bookmarkStart w:id="24" w:name="_Toc378942079"/>
-      <w:bookmarkEnd w:id="23"/>
+      <w:bookmarkStart w:id="22" w:name="h.1hzr7vnhtqk" w:colFirst="0" w:colLast="0"/>
+      <w:bookmarkStart w:id="23" w:name="_Toc378942079"/>
+      <w:bookmarkEnd w:id="22"/>
       <w:r>
         <w:rPr>
           <w:rFonts w:cs="Arial"/>
@@ -3515,27 +3489,27 @@
       <w:pPr>
         <w:pStyle w:val="berschrift1"/>
       </w:pPr>
-      <w:bookmarkStart w:id="25" w:name="_Toc379400725"/>
+      <w:bookmarkStart w:id="24" w:name="_Toc379400725"/>
       <w:r>
         <w:lastRenderedPageBreak/>
         <w:t>Produktumgebung</w:t>
       </w:r>
+      <w:bookmarkEnd w:id="23"/>
       <w:bookmarkEnd w:id="24"/>
-      <w:bookmarkEnd w:id="25"/>
     </w:p>
     <w:p>
       <w:pPr>
         <w:pStyle w:val="berschrift2"/>
       </w:pPr>
-      <w:bookmarkStart w:id="26" w:name="h.b7nnwuijul8a" w:colFirst="0" w:colLast="0"/>
-      <w:bookmarkStart w:id="27" w:name="_Toc378942080"/>
-      <w:bookmarkStart w:id="28" w:name="_Toc379400726"/>
+      <w:bookmarkStart w:id="25" w:name="h.b7nnwuijul8a" w:colFirst="0" w:colLast="0"/>
+      <w:bookmarkStart w:id="26" w:name="_Toc378942080"/>
+      <w:bookmarkStart w:id="27" w:name="_Toc379400726"/>
+      <w:bookmarkEnd w:id="25"/>
+      <w:r>
+        <w:t>Software</w:t>
+      </w:r>
       <w:bookmarkEnd w:id="26"/>
-      <w:r>
-        <w:t>Software</w:t>
-      </w:r>
       <w:bookmarkEnd w:id="27"/>
-      <w:bookmarkEnd w:id="28"/>
     </w:p>
     <w:p>
       <w:pPr>
@@ -3592,15 +3566,15 @@
       <w:pPr>
         <w:pStyle w:val="berschrift2"/>
       </w:pPr>
-      <w:bookmarkStart w:id="29" w:name="h.4pddn6s95jao" w:colFirst="0" w:colLast="0"/>
-      <w:bookmarkStart w:id="30" w:name="_Toc378942081"/>
-      <w:bookmarkStart w:id="31" w:name="_Toc379400727"/>
+      <w:bookmarkStart w:id="28" w:name="h.4pddn6s95jao" w:colFirst="0" w:colLast="0"/>
+      <w:bookmarkStart w:id="29" w:name="_Toc378942081"/>
+      <w:bookmarkStart w:id="30" w:name="_Toc379400727"/>
+      <w:bookmarkEnd w:id="28"/>
+      <w:r>
+        <w:t>Hardware</w:t>
+      </w:r>
       <w:bookmarkEnd w:id="29"/>
-      <w:r>
-        <w:t>Hardware</w:t>
-      </w:r>
       <w:bookmarkEnd w:id="30"/>
-      <w:bookmarkEnd w:id="31"/>
     </w:p>
     <w:p>
       <w:pPr>
@@ -3664,7 +3638,7 @@
           <w:rFonts w:asciiTheme="minorHAnsi" w:hAnsiTheme="minorHAnsi"/>
         </w:rPr>
       </w:pPr>
-      <w:bookmarkStart w:id="32" w:name="_Toc378942082"/>
+      <w:bookmarkStart w:id="31" w:name="_Toc378942082"/>
       <w:r>
         <w:t xml:space="preserve">Mindestens </w:t>
       </w:r>
@@ -3685,26 +3659,26 @@
       <w:pPr>
         <w:pStyle w:val="berschrift1"/>
       </w:pPr>
-      <w:bookmarkStart w:id="33" w:name="h.prsy01sjvztr" w:colFirst="0" w:colLast="0"/>
-      <w:bookmarkStart w:id="34" w:name="_Toc379400728"/>
+      <w:bookmarkStart w:id="32" w:name="h.prsy01sjvztr" w:colFirst="0" w:colLast="0"/>
+      <w:bookmarkStart w:id="33" w:name="_Toc379400728"/>
+      <w:bookmarkEnd w:id="32"/>
+      <w:r>
+        <w:t>Produktfunktionen</w:t>
+      </w:r>
+      <w:bookmarkEnd w:id="31"/>
       <w:bookmarkEnd w:id="33"/>
-      <w:r>
-        <w:t>Produktfunktionen</w:t>
-      </w:r>
-      <w:bookmarkEnd w:id="32"/>
-      <w:bookmarkEnd w:id="34"/>
     </w:p>
     <w:p>
       <w:pPr>
         <w:pStyle w:val="berschrift2"/>
       </w:pPr>
-      <w:bookmarkStart w:id="35" w:name="_Toc378942083"/>
-      <w:bookmarkStart w:id="36" w:name="_Toc379400729"/>
+      <w:bookmarkStart w:id="34" w:name="_Toc378942083"/>
+      <w:bookmarkStart w:id="35" w:name="_Toc379400729"/>
       <w:r>
         <w:t>Verwaltung</w:t>
       </w:r>
+      <w:bookmarkEnd w:id="34"/>
       <w:bookmarkEnd w:id="35"/>
-      <w:bookmarkEnd w:id="36"/>
     </w:p>
     <w:p>
       <w:r>
@@ -3778,13 +3752,13 @@
       <w:pPr>
         <w:pStyle w:val="berschrift2"/>
       </w:pPr>
-      <w:bookmarkStart w:id="37" w:name="_Toc378942084"/>
-      <w:bookmarkStart w:id="38" w:name="_Toc379400730"/>
+      <w:bookmarkStart w:id="36" w:name="_Toc378942084"/>
+      <w:bookmarkStart w:id="37" w:name="_Toc379400730"/>
       <w:r>
         <w:t>Notenverwaltung</w:t>
       </w:r>
+      <w:bookmarkEnd w:id="36"/>
       <w:bookmarkEnd w:id="37"/>
-      <w:bookmarkEnd w:id="38"/>
     </w:p>
     <w:p>
       <w:pPr>
@@ -3825,9 +3799,9 @@
           <w:szCs w:val="22"/>
         </w:rPr>
       </w:pPr>
-      <w:bookmarkStart w:id="39" w:name="h.tcmxbxaury2d" w:colFirst="0" w:colLast="0"/>
-      <w:bookmarkStart w:id="40" w:name="_Toc378942085"/>
-      <w:bookmarkEnd w:id="39"/>
+      <w:bookmarkStart w:id="38" w:name="h.tcmxbxaury2d" w:colFirst="0" w:colLast="0"/>
+      <w:bookmarkStart w:id="39" w:name="_Toc378942085"/>
+      <w:bookmarkEnd w:id="38"/>
       <w:r>
         <w:rPr>
           <w:rFonts w:cs="Arial"/>
@@ -3839,20 +3813,20 @@
       <w:pPr>
         <w:pStyle w:val="berschrift1"/>
       </w:pPr>
-      <w:bookmarkStart w:id="41" w:name="_Toc379400731"/>
+      <w:bookmarkStart w:id="40" w:name="_Toc379400731"/>
       <w:r>
         <w:lastRenderedPageBreak/>
         <w:t>Produktdaten</w:t>
       </w:r>
+      <w:bookmarkEnd w:id="39"/>
       <w:bookmarkEnd w:id="40"/>
-      <w:bookmarkEnd w:id="41"/>
     </w:p>
     <w:p>
       <w:pPr>
         <w:pStyle w:val="berschrift2"/>
       </w:pPr>
-      <w:bookmarkStart w:id="42" w:name="_Toc378942086"/>
-      <w:bookmarkStart w:id="43" w:name="_Toc379400732"/>
+      <w:bookmarkStart w:id="41" w:name="_Toc378942086"/>
+      <w:bookmarkStart w:id="42" w:name="_Toc379400732"/>
       <w:r>
         <w:rPr>
           <w:rFonts w:cs="Arial"/>
@@ -3862,14 +3836,17 @@
       <w:r>
         <w:t xml:space="preserve"> Informationen</w:t>
       </w:r>
+      <w:bookmarkEnd w:id="41"/>
       <w:bookmarkEnd w:id="42"/>
-      <w:bookmarkEnd w:id="43"/>
     </w:p>
     <w:p>
       <w:pPr>
         <w:keepNext/>
       </w:pPr>
       <w:r>
+        <w:rPr>
+          <w:noProof/>
+        </w:rPr>
         <w:drawing>
           <wp:inline distT="114300" distB="114300" distL="114300" distR="114300" wp14:anchorId="771F4CD5" wp14:editId="06D39107">
             <wp:extent cx="5943600" cy="4051300"/>
@@ -3928,24 +3905,14 @@
       <w:r>
         <w:t xml:space="preserve">Abbildung </w:t>
       </w:r>
-      <w:r>
-        <w:fldChar w:fldCharType="begin"/>
-      </w:r>
-      <w:r>
-        <w:instrText xml:space="preserve"> SEQ Abbildung \* ARABIC </w:instrText>
-      </w:r>
-      <w:r>
-        <w:fldChar w:fldCharType="separate"/>
-      </w:r>
-      <w:r>
-        <w:rPr>
-          <w:noProof/>
-        </w:rPr>
-        <w:t>1</w:t>
-      </w:r>
-      <w:r>
-        <w:fldChar w:fldCharType="end"/>
-      </w:r>
+      <w:fldSimple w:instr=" SEQ Abbildung \* ARABIC ">
+        <w:r>
+          <w:rPr>
+            <w:noProof/>
+          </w:rPr>
+          <w:t>1</w:t>
+        </w:r>
+      </w:fldSimple>
       <w:r>
         <w:t xml:space="preserve">: </w:t>
       </w:r>
@@ -3969,16 +3936,16 @@
           <w:rFonts w:cs="Arial"/>
         </w:rPr>
       </w:pPr>
-      <w:bookmarkStart w:id="44" w:name="h.v401cv3x5x2a" w:colFirst="0" w:colLast="0"/>
-      <w:bookmarkStart w:id="45" w:name="_Toc379400733"/>
-      <w:bookmarkEnd w:id="44"/>
+      <w:bookmarkStart w:id="43" w:name="h.v401cv3x5x2a" w:colFirst="0" w:colLast="0"/>
+      <w:bookmarkStart w:id="44" w:name="_Toc379400733"/>
+      <w:bookmarkEnd w:id="43"/>
       <w:r>
         <w:rPr>
           <w:rFonts w:cs="Arial"/>
         </w:rPr>
         <w:t>Speicherung</w:t>
       </w:r>
-      <w:bookmarkEnd w:id="45"/>
+      <w:bookmarkEnd w:id="44"/>
     </w:p>
     <w:p>
       <w:r>
@@ -4018,9 +3985,9 @@
           <w:szCs w:val="22"/>
         </w:rPr>
       </w:pPr>
-      <w:bookmarkStart w:id="46" w:name="h.kkqp25s6q73" w:colFirst="0" w:colLast="0"/>
-      <w:bookmarkStart w:id="47" w:name="_Toc378942088"/>
-      <w:bookmarkEnd w:id="46"/>
+      <w:bookmarkStart w:id="45" w:name="h.kkqp25s6q73" w:colFirst="0" w:colLast="0"/>
+      <w:bookmarkStart w:id="46" w:name="_Toc378942088"/>
+      <w:bookmarkEnd w:id="45"/>
       <w:r>
         <w:rPr>
           <w:rFonts w:cs="Arial"/>
@@ -4032,13 +3999,13 @@
       <w:pPr>
         <w:pStyle w:val="berschrift1"/>
       </w:pPr>
-      <w:bookmarkStart w:id="48" w:name="_Toc379400734"/>
+      <w:bookmarkStart w:id="47" w:name="_Toc379400734"/>
       <w:r>
         <w:lastRenderedPageBreak/>
         <w:t>Produktleistungen</w:t>
       </w:r>
+      <w:bookmarkEnd w:id="46"/>
       <w:bookmarkEnd w:id="47"/>
-      <w:bookmarkEnd w:id="48"/>
     </w:p>
     <w:p>
       <w:r>
@@ -4114,7 +4081,7 @@
           <w:rFonts w:cs="Arial"/>
         </w:rPr>
       </w:pPr>
-      <w:bookmarkStart w:id="49" w:name="_Toc378942089"/>
+      <w:bookmarkStart w:id="48" w:name="_Toc378942089"/>
       <w:r>
         <w:rPr>
           <w:rFonts w:cs="Arial"/>
@@ -4126,26 +4093,26 @@
       <w:pPr>
         <w:pStyle w:val="berschrift1"/>
       </w:pPr>
-      <w:bookmarkStart w:id="50" w:name="h.kh2b9dam4l4r" w:colFirst="0" w:colLast="0"/>
-      <w:bookmarkStart w:id="51" w:name="_Toc379400735"/>
+      <w:bookmarkStart w:id="49" w:name="h.kh2b9dam4l4r" w:colFirst="0" w:colLast="0"/>
+      <w:bookmarkStart w:id="50" w:name="_Toc379400735"/>
+      <w:bookmarkEnd w:id="49"/>
+      <w:r>
+        <w:t>Benutzeroberfläche</w:t>
+      </w:r>
+      <w:bookmarkEnd w:id="48"/>
       <w:bookmarkEnd w:id="50"/>
-      <w:r>
-        <w:t>Benutzeroberfläche</w:t>
-      </w:r>
-      <w:bookmarkEnd w:id="49"/>
-      <w:bookmarkEnd w:id="51"/>
     </w:p>
     <w:p>
       <w:pPr>
         <w:pStyle w:val="berschrift2"/>
       </w:pPr>
-      <w:bookmarkStart w:id="52" w:name="_Toc378942090"/>
-      <w:bookmarkStart w:id="53" w:name="_Toc379400736"/>
+      <w:bookmarkStart w:id="51" w:name="_Toc378942090"/>
+      <w:bookmarkStart w:id="52" w:name="_Toc379400736"/>
       <w:r>
         <w:t>Bildschirmlayout</w:t>
       </w:r>
+      <w:bookmarkEnd w:id="51"/>
       <w:bookmarkEnd w:id="52"/>
-      <w:bookmarkEnd w:id="53"/>
     </w:p>
     <w:p>
       <w:pPr>
@@ -4205,27 +4172,14 @@
       <w:r>
         <w:t xml:space="preserve">Abbildung </w:t>
       </w:r>
-      <w:r>
-        <w:fldChar w:fldCharType="begin"/>
-      </w:r>
-      <w:r>
-        <w:instrText xml:space="preserve"> SEQ Abbildung \* ARABIC </w:instrText>
-      </w:r>
-      <w:r>
-        <w:fldChar w:fldCharType="separate"/>
-      </w:r>
-      <w:r>
-        <w:rPr>
-          <w:noProof/>
-        </w:rPr>
-        <w:t>2</w:t>
-      </w:r>
-      <w:r>
-        <w:rPr>
-          <w:noProof/>
-        </w:rPr>
-        <w:fldChar w:fldCharType="end"/>
-      </w:r>
+      <w:fldSimple w:instr=" SEQ Abbildung \* ARABIC ">
+        <w:r>
+          <w:rPr>
+            <w:noProof/>
+          </w:rPr>
+          <w:t>2</w:t>
+        </w:r>
+      </w:fldSimple>
       <w:r>
         <w:t xml:space="preserve">: </w:t>
       </w:r>
@@ -4305,27 +4259,14 @@
       <w:r>
         <w:t xml:space="preserve">Abbildung </w:t>
       </w:r>
-      <w:r>
-        <w:fldChar w:fldCharType="begin"/>
-      </w:r>
-      <w:r>
-        <w:instrText xml:space="preserve"> SEQ Abbildung \* ARABIC </w:instrText>
-      </w:r>
-      <w:r>
-        <w:fldChar w:fldCharType="separate"/>
-      </w:r>
-      <w:r>
-        <w:rPr>
-          <w:noProof/>
-        </w:rPr>
-        <w:t>3</w:t>
-      </w:r>
-      <w:r>
-        <w:rPr>
-          <w:noProof/>
-        </w:rPr>
-        <w:fldChar w:fldCharType="end"/>
-      </w:r>
+      <w:fldSimple w:instr=" SEQ Abbildung \* ARABIC ">
+        <w:r>
+          <w:rPr>
+            <w:noProof/>
+          </w:rPr>
+          <w:t>3</w:t>
+        </w:r>
+      </w:fldSimple>
       <w:r>
         <w:t xml:space="preserve">: </w:t>
       </w:r>
@@ -4387,32 +4328,39 @@
       <w:r>
         <w:t xml:space="preserve">Abbildung </w:t>
       </w:r>
-      <w:r>
-        <w:fldChar w:fldCharType="begin"/>
-      </w:r>
-      <w:r>
-        <w:instrText xml:space="preserve"> SEQ Abbildung \* ARABIC </w:instrText>
-      </w:r>
-      <w:r>
-        <w:fldChar w:fldCharType="separate"/>
-      </w:r>
-      <w:r>
-        <w:rPr>
-          <w:noProof/>
-        </w:rPr>
-        <w:t>4</w:t>
-      </w:r>
-      <w:r>
-        <w:rPr>
-          <w:noProof/>
-        </w:rPr>
-        <w:fldChar w:fldCharType="end"/>
-      </w:r>
+      <w:fldSimple w:instr=" SEQ Abbildung \* ARABIC ">
+        <w:r>
+          <w:rPr>
+            <w:noProof/>
+          </w:rPr>
+          <w:t>4</w:t>
+        </w:r>
+      </w:fldSimple>
       <w:r>
         <w:t xml:space="preserve">: </w:t>
       </w:r>
       <w:r>
         <w:t>Übersichtsfenster über eine Schule</w:t>
+      </w:r>
+    </w:p>
+    <w:p>
+      <w:r>
+        <w:br w:type="page"/>
+      </w:r>
+    </w:p>
+    <w:p>
+      <w:r>
+        <w:lastRenderedPageBreak/>
+        <w:t>[PLACEHOLDER]</w:t>
+      </w:r>
+      <w:r>
+        <w:br/>
+        <w:t>Interface Notenschnitt/ Wunschnote</w:t>
+      </w:r>
+    </w:p>
+    <w:p>
+      <w:r>
+        <w:br w:type="page"/>
       </w:r>
     </w:p>
     <w:p>
@@ -4425,24 +4373,20 @@
           <w:szCs w:val="16"/>
         </w:rPr>
       </w:pPr>
-      <w:r>
-        <w:br w:type="page"/>
-      </w:r>
     </w:p>
     <w:p>
       <w:pPr>
         <w:pStyle w:val="berschrift1"/>
       </w:pPr>
+      <w:bookmarkStart w:id="53" w:name="h.mrxhb79s1vqk" w:colFirst="0" w:colLast="0"/>
       <w:bookmarkStart w:id="54" w:name="_Toc378942092"/>
-      <w:bookmarkStart w:id="55" w:name="h.mrxhb79s1vqk" w:colFirst="0" w:colLast="0"/>
-      <w:bookmarkStart w:id="56" w:name="_Toc379400737"/>
+      <w:bookmarkStart w:id="55" w:name="_Toc379400737"/>
+      <w:bookmarkEnd w:id="53"/>
+      <w:r>
+        <w:t>Qualitäts-Zielbestimmungen</w:t>
+      </w:r>
+      <w:bookmarkEnd w:id="54"/>
       <w:bookmarkEnd w:id="55"/>
-      <w:r>
-        <w:lastRenderedPageBreak/>
-        <w:t>Qualitäts-Zielbestimmungen</w:t>
-      </w:r>
-      <w:bookmarkEnd w:id="54"/>
-      <w:bookmarkEnd w:id="56"/>
     </w:p>
     <w:p>
       <w:pPr>
@@ -4507,10 +4451,22 @@
         <w:rPr>
           <w:rFonts w:cs="Arial"/>
         </w:rPr>
-        <w:t>soll jederzeit</w:t>
-      </w:r>
-      <w:r>
-        <w:t xml:space="preserve"> verfügbar sein und fehlerfrei </w:t>
+        <w:t xml:space="preserve">soll </w:t>
+      </w:r>
+      <w:r>
+        <w:rPr>
+          <w:rFonts w:cs="Arial"/>
+        </w:rPr>
+        <w:t xml:space="preserve">eine Verfügbarkeit von </w:t>
+      </w:r>
+      <w:r>
+        <w:t>99%</w:t>
+      </w:r>
+      <w:r>
+        <w:t xml:space="preserve"> </w:t>
+      </w:r>
+      <w:r>
+        <w:t xml:space="preserve">haben und ohne unbehandelte Ausnahmen </w:t>
       </w:r>
       <w:r>
         <w:rPr>
@@ -4534,9 +4490,9 @@
           <w:szCs w:val="22"/>
         </w:rPr>
       </w:pPr>
-      <w:bookmarkStart w:id="57" w:name="h.b0gb3mhz0f1o" w:colFirst="0" w:colLast="0"/>
-      <w:bookmarkStart w:id="58" w:name="_Toc378942093"/>
-      <w:bookmarkEnd w:id="57"/>
+      <w:bookmarkStart w:id="56" w:name="h.b0gb3mhz0f1o" w:colFirst="0" w:colLast="0"/>
+      <w:bookmarkStart w:id="57" w:name="_Toc378942093"/>
+      <w:bookmarkEnd w:id="56"/>
       <w:r>
         <w:rPr>
           <w:rFonts w:cs="Arial"/>
@@ -4548,31 +4504,449 @@
       <w:pPr>
         <w:pStyle w:val="berschrift1"/>
       </w:pPr>
-      <w:bookmarkStart w:id="59" w:name="_Toc379400738"/>
+      <w:bookmarkStart w:id="58" w:name="_Toc379400738"/>
       <w:r>
         <w:lastRenderedPageBreak/>
         <w:t>Globale Testszenarien und Testfälle</w:t>
       </w:r>
+      <w:bookmarkEnd w:id="57"/>
       <w:bookmarkEnd w:id="58"/>
+    </w:p>
+    <w:p>
+      <w:pPr>
+        <w:pStyle w:val="berschrift2"/>
+      </w:pPr>
+      <w:bookmarkStart w:id="59" w:name="_Toc379400739"/>
+      <w:r>
+        <w:t>Verwaltung</w:t>
+      </w:r>
       <w:bookmarkEnd w:id="59"/>
     </w:p>
     <w:p>
       <w:pPr>
-        <w:pStyle w:val="berschrift2"/>
-      </w:pPr>
-      <w:bookmarkStart w:id="60" w:name="_Toc379400739"/>
-      <w:r>
-        <w:t>Verwaltung</w:t>
+        <w:pStyle w:val="berschrift3"/>
+      </w:pPr>
+      <w:bookmarkStart w:id="60" w:name="_Toc379400740"/>
+      <w:r>
+        <w:t>Erstellen von Objekten</w:t>
       </w:r>
       <w:bookmarkEnd w:id="60"/>
     </w:p>
+    <w:tbl>
+      <w:tblPr>
+        <w:tblW w:w="9360" w:type="dxa"/>
+        <w:tblInd w:w="90" w:type="dxa"/>
+        <w:tblBorders>
+          <w:top w:val="single" w:sz="8" w:space="0" w:color="000000"/>
+          <w:left w:val="single" w:sz="8" w:space="0" w:color="000000"/>
+          <w:bottom w:val="single" w:sz="8" w:space="0" w:color="000000"/>
+          <w:right w:val="single" w:sz="8" w:space="0" w:color="000000"/>
+          <w:insideH w:val="single" w:sz="8" w:space="0" w:color="000000"/>
+          <w:insideV w:val="single" w:sz="8" w:space="0" w:color="000000"/>
+        </w:tblBorders>
+        <w:tblLayout w:type="fixed"/>
+        <w:tblCellMar>
+          <w:left w:w="10" w:type="dxa"/>
+          <w:right w:w="10" w:type="dxa"/>
+        </w:tblCellMar>
+        <w:tblLook w:val="0000" w:firstRow="0" w:lastRow="0" w:firstColumn="0" w:lastColumn="0" w:noHBand="0" w:noVBand="0"/>
+      </w:tblPr>
+      <w:tblGrid>
+        <w:gridCol w:w="2704"/>
+        <w:gridCol w:w="6656"/>
+      </w:tblGrid>
+      <w:tr>
+        <w:tc>
+          <w:tcPr>
+            <w:tcW w:w="2704" w:type="dxa"/>
+            <w:tcMar>
+              <w:top w:w="100" w:type="dxa"/>
+              <w:left w:w="100" w:type="dxa"/>
+              <w:bottom w:w="100" w:type="dxa"/>
+              <w:right w:w="100" w:type="dxa"/>
+            </w:tcMar>
+          </w:tcPr>
+          <w:p>
+            <w:pPr>
+              <w:rPr>
+                <w:b/>
+              </w:rPr>
+            </w:pPr>
+            <w:r>
+              <w:rPr>
+                <w:b/>
+              </w:rPr>
+              <w:t>Ziel</w:t>
+            </w:r>
+          </w:p>
+        </w:tc>
+        <w:tc>
+          <w:tcPr>
+            <w:tcW w:w="6656" w:type="dxa"/>
+            <w:tcMar>
+              <w:top w:w="100" w:type="dxa"/>
+              <w:left w:w="100" w:type="dxa"/>
+              <w:bottom w:w="100" w:type="dxa"/>
+              <w:right w:w="100" w:type="dxa"/>
+            </w:tcMar>
+          </w:tcPr>
+          <w:p>
+            <w:r>
+              <w:t>Erstellen von Schule, Lehrer, Fach, Ereignis, Unterlagen, Note oder Notiz.</w:t>
+            </w:r>
+          </w:p>
+        </w:tc>
+      </w:tr>
+      <w:tr>
+        <w:tc>
+          <w:tcPr>
+            <w:tcW w:w="2704" w:type="dxa"/>
+            <w:tcMar>
+              <w:top w:w="100" w:type="dxa"/>
+              <w:left w:w="100" w:type="dxa"/>
+              <w:bottom w:w="100" w:type="dxa"/>
+              <w:right w:w="100" w:type="dxa"/>
+            </w:tcMar>
+          </w:tcPr>
+          <w:p>
+            <w:pPr>
+              <w:rPr>
+                <w:b/>
+              </w:rPr>
+            </w:pPr>
+            <w:r>
+              <w:rPr>
+                <w:b/>
+              </w:rPr>
+              <w:t>Akteur</w:t>
+            </w:r>
+          </w:p>
+        </w:tc>
+        <w:tc>
+          <w:tcPr>
+            <w:tcW w:w="6656" w:type="dxa"/>
+            <w:tcMar>
+              <w:top w:w="100" w:type="dxa"/>
+              <w:left w:w="100" w:type="dxa"/>
+              <w:bottom w:w="100" w:type="dxa"/>
+              <w:right w:w="100" w:type="dxa"/>
+            </w:tcMar>
+          </w:tcPr>
+          <w:p>
+            <w:r>
+              <w:t>Benutzer</w:t>
+            </w:r>
+          </w:p>
+        </w:tc>
+      </w:tr>
+      <w:tr>
+        <w:tc>
+          <w:tcPr>
+            <w:tcW w:w="2704" w:type="dxa"/>
+            <w:tcMar>
+              <w:top w:w="100" w:type="dxa"/>
+              <w:left w:w="100" w:type="dxa"/>
+              <w:bottom w:w="100" w:type="dxa"/>
+              <w:right w:w="100" w:type="dxa"/>
+            </w:tcMar>
+          </w:tcPr>
+          <w:p>
+            <w:pPr>
+              <w:rPr>
+                <w:b/>
+              </w:rPr>
+            </w:pPr>
+            <w:r>
+              <w:rPr>
+                <w:b/>
+              </w:rPr>
+              <w:t>Vorbedin</w:t>
+            </w:r>
+            <w:r>
+              <w:rPr>
+                <w:b/>
+              </w:rPr>
+              <w:t>g</w:t>
+            </w:r>
+            <w:r>
+              <w:rPr>
+                <w:b/>
+              </w:rPr>
+              <w:t>ung</w:t>
+            </w:r>
+          </w:p>
+        </w:tc>
+        <w:tc>
+          <w:tcPr>
+            <w:tcW w:w="6656" w:type="dxa"/>
+            <w:tcMar>
+              <w:top w:w="100" w:type="dxa"/>
+              <w:left w:w="100" w:type="dxa"/>
+              <w:bottom w:w="100" w:type="dxa"/>
+              <w:right w:w="100" w:type="dxa"/>
+            </w:tcMar>
+          </w:tcPr>
+          <w:p>
+            <w:r>
+              <w:t xml:space="preserve">Alle Pflichtfelder müssen </w:t>
+            </w:r>
+            <w:r>
+              <w:t xml:space="preserve">korrekt </w:t>
+            </w:r>
+            <w:r>
+              <w:t xml:space="preserve">ausgefüllt </w:t>
+            </w:r>
+            <w:r>
+              <w:t>werden.</w:t>
+            </w:r>
+          </w:p>
+          <w:p>
+            <w:r>
+              <w:t>Regelungen in Bezug auf Duplikate müssen eingehalten werden.</w:t>
+            </w:r>
+          </w:p>
+        </w:tc>
+      </w:tr>
+      <w:tr>
+        <w:tc>
+          <w:tcPr>
+            <w:tcW w:w="2704" w:type="dxa"/>
+            <w:tcMar>
+              <w:top w:w="100" w:type="dxa"/>
+              <w:left w:w="100" w:type="dxa"/>
+              <w:bottom w:w="100" w:type="dxa"/>
+              <w:right w:w="100" w:type="dxa"/>
+            </w:tcMar>
+          </w:tcPr>
+          <w:p>
+            <w:pPr>
+              <w:rPr>
+                <w:b/>
+              </w:rPr>
+            </w:pPr>
+            <w:r>
+              <w:rPr>
+                <w:b/>
+              </w:rPr>
+              <w:t>Ablauf</w:t>
+            </w:r>
+          </w:p>
+        </w:tc>
+        <w:tc>
+          <w:tcPr>
+            <w:tcW w:w="6656" w:type="dxa"/>
+            <w:tcMar>
+              <w:top w:w="100" w:type="dxa"/>
+              <w:left w:w="100" w:type="dxa"/>
+              <w:bottom w:w="100" w:type="dxa"/>
+              <w:right w:w="100" w:type="dxa"/>
+            </w:tcMar>
+          </w:tcPr>
+          <w:p>
+            <w:pPr>
+              <w:pStyle w:val="Listenabsatz"/>
+              <w:numPr>
+                <w:ilvl w:val="0"/>
+                <w:numId w:val="20"/>
+              </w:numPr>
+            </w:pPr>
+            <w:r>
+              <w:t>Programm starten</w:t>
+            </w:r>
+          </w:p>
+          <w:p>
+            <w:pPr>
+              <w:pStyle w:val="Listenabsatz"/>
+              <w:numPr>
+                <w:ilvl w:val="0"/>
+                <w:numId w:val="20"/>
+              </w:numPr>
+            </w:pPr>
+            <w:r>
+              <w:t>Zum Verwaltungsbereich der Objekte navigieren, die getestet werden sollen</w:t>
+            </w:r>
+          </w:p>
+          <w:p>
+            <w:pPr>
+              <w:pStyle w:val="Listenabsatz"/>
+              <w:numPr>
+                <w:ilvl w:val="0"/>
+                <w:numId w:val="20"/>
+              </w:numPr>
+            </w:pPr>
+            <w:r>
+              <w:t>Erstellung eines neuen Objektes starten</w:t>
+            </w:r>
+          </w:p>
+          <w:p>
+            <w:pPr>
+              <w:pStyle w:val="Listenabsatz"/>
+              <w:numPr>
+                <w:ilvl w:val="0"/>
+                <w:numId w:val="20"/>
+              </w:numPr>
+            </w:pPr>
+            <w:r>
+              <w:t>Die b</w:t>
+            </w:r>
+            <w:r>
+              <w:t>enötigte</w:t>
+            </w:r>
+            <w:r>
+              <w:t>n</w:t>
+            </w:r>
+            <w:r>
+              <w:t xml:space="preserve"> </w:t>
+            </w:r>
+            <w:r>
+              <w:t xml:space="preserve">Eigenschaften für das </w:t>
+            </w:r>
+            <w:r>
+              <w:t>neuen Objekt eingeben</w:t>
+            </w:r>
+          </w:p>
+          <w:p>
+            <w:pPr>
+              <w:pStyle w:val="Listenabsatz"/>
+              <w:numPr>
+                <w:ilvl w:val="0"/>
+                <w:numId w:val="20"/>
+              </w:numPr>
+            </w:pPr>
+            <w:r>
+              <w:t>Objekt erstellen</w:t>
+            </w:r>
+          </w:p>
+        </w:tc>
+      </w:tr>
+      <w:tr>
+        <w:tc>
+          <w:tcPr>
+            <w:tcW w:w="2704" w:type="dxa"/>
+            <w:tcMar>
+              <w:top w:w="100" w:type="dxa"/>
+              <w:left w:w="100" w:type="dxa"/>
+              <w:bottom w:w="100" w:type="dxa"/>
+              <w:right w:w="100" w:type="dxa"/>
+            </w:tcMar>
+          </w:tcPr>
+          <w:p>
+            <w:pPr>
+              <w:rPr>
+                <w:b/>
+              </w:rPr>
+            </w:pPr>
+            <w:r>
+              <w:rPr>
+                <w:b/>
+              </w:rPr>
+              <w:t>Nachbedin</w:t>
+            </w:r>
+            <w:r>
+              <w:rPr>
+                <w:b/>
+              </w:rPr>
+              <w:t>g</w:t>
+            </w:r>
+            <w:r>
+              <w:rPr>
+                <w:b/>
+              </w:rPr>
+              <w:t>ung</w:t>
+            </w:r>
+          </w:p>
+        </w:tc>
+        <w:tc>
+          <w:tcPr>
+            <w:tcW w:w="6656" w:type="dxa"/>
+            <w:tcMar>
+              <w:top w:w="100" w:type="dxa"/>
+              <w:left w:w="100" w:type="dxa"/>
+              <w:bottom w:w="100" w:type="dxa"/>
+              <w:right w:w="100" w:type="dxa"/>
+            </w:tcMar>
+          </w:tcPr>
+          <w:p>
+            <w:r>
+              <w:t>Das Objekt muss erstellt worden sein</w:t>
+            </w:r>
+            <w:r>
+              <w:t xml:space="preserve">, was </w:t>
+            </w:r>
+            <w:r>
+              <w:t xml:space="preserve">dem </w:t>
+            </w:r>
+            <w:r>
+              <w:t>Benutzer</w:t>
+            </w:r>
+            <w:r>
+              <w:t xml:space="preserve"> auch ersichtlich sein </w:t>
+            </w:r>
+            <w:r>
+              <w:t>sollte</w:t>
+            </w:r>
+            <w:r>
+              <w:t>.</w:t>
+            </w:r>
+          </w:p>
+        </w:tc>
+      </w:tr>
+      <w:tr>
+        <w:tc>
+          <w:tcPr>
+            <w:tcW w:w="2704" w:type="dxa"/>
+            <w:tcMar>
+              <w:top w:w="100" w:type="dxa"/>
+              <w:left w:w="100" w:type="dxa"/>
+              <w:bottom w:w="100" w:type="dxa"/>
+              <w:right w:w="100" w:type="dxa"/>
+            </w:tcMar>
+          </w:tcPr>
+          <w:p>
+            <w:pPr>
+              <w:rPr>
+                <w:b/>
+              </w:rPr>
+            </w:pPr>
+            <w:r>
+              <w:rPr>
+                <w:b/>
+              </w:rPr>
+              <w:t>Sonderfall</w:t>
+            </w:r>
+          </w:p>
+        </w:tc>
+        <w:tc>
+          <w:tcPr>
+            <w:tcW w:w="6656" w:type="dxa"/>
+            <w:tcMar>
+              <w:top w:w="100" w:type="dxa"/>
+              <w:left w:w="100" w:type="dxa"/>
+              <w:bottom w:w="100" w:type="dxa"/>
+              <w:right w:w="100" w:type="dxa"/>
+            </w:tcMar>
+          </w:tcPr>
+          <w:p>
+            <w:r>
+              <w:t>Das Objekt existiert bereits.</w:t>
+            </w:r>
+          </w:p>
+        </w:tc>
+      </w:tr>
+    </w:tbl>
     <w:p>
+      <w:r>
+        <w:br w:type="page"/>
+      </w:r>
+    </w:p>
+    <w:p>
       <w:pPr>
         <w:pStyle w:val="berschrift3"/>
       </w:pPr>
-      <w:bookmarkStart w:id="61" w:name="_Toc379400740"/>
-      <w:r>
-        <w:t>Erstellen von Objekten</w:t>
+      <w:bookmarkStart w:id="61" w:name="_Toc379400741"/>
+      <w:r>
+        <w:lastRenderedPageBreak/>
+        <w:t>Bearbeiten von Objekten</w:t>
       </w:r>
       <w:bookmarkEnd w:id="61"/>
     </w:p>
@@ -4612,9 +4986,7 @@
           </w:tcPr>
           <w:p>
             <w:pPr>
-              <w:rPr>
-                <w:b/>
-              </w:rPr>
+              <w:spacing w:line="240" w:lineRule="auto"/>
             </w:pPr>
             <w:r>
               <w:rPr>
@@ -4635,8 +5007,11 @@
             </w:tcMar>
           </w:tcPr>
           <w:p>
-            <w:r>
-              <w:t>Erstellen von Schule, Lehrer, Fach, Ereignis, Unterlagen, Note oder Notiz.</w:t>
+            <w:pPr>
+              <w:spacing w:line="240" w:lineRule="auto"/>
+            </w:pPr>
+            <w:r>
+              <w:t>Bearbeiten von Schule, Lehrer, Fach, Ereignis, Unterlagen, Note oder Notiz.</w:t>
             </w:r>
           </w:p>
         </w:tc>
@@ -4654,9 +5029,7 @@
           </w:tcPr>
           <w:p>
             <w:pPr>
-              <w:rPr>
-                <w:b/>
-              </w:rPr>
+              <w:spacing w:line="240" w:lineRule="auto"/>
             </w:pPr>
             <w:r>
               <w:rPr>
@@ -4677,7 +5050,13 @@
             </w:tcMar>
           </w:tcPr>
           <w:p>
-            <w:r>
+            <w:pPr>
+              <w:spacing w:line="240" w:lineRule="auto"/>
+            </w:pPr>
+            <w:r>
+              <w:rPr>
+                <w:rFonts w:cs="Arial"/>
+              </w:rPr>
               <w:t>Benutzer</w:t>
             </w:r>
           </w:p>
@@ -4696,27 +5075,13 @@
           </w:tcPr>
           <w:p>
             <w:pPr>
+              <w:spacing w:line="240" w:lineRule="auto"/>
+            </w:pPr>
+            <w:r>
               <w:rPr>
                 <w:b/>
               </w:rPr>
-            </w:pPr>
-            <w:r>
-              <w:rPr>
-                <w:b/>
-              </w:rPr>
-              <w:t>Vorbedin</w:t>
-            </w:r>
-            <w:r>
-              <w:rPr>
-                <w:b/>
-              </w:rPr>
-              <w:t>g</w:t>
-            </w:r>
-            <w:r>
-              <w:rPr>
-                <w:b/>
-              </w:rPr>
-              <w:t>ung</w:t>
+              <w:t>Vorbedingung</w:t>
             </w:r>
           </w:p>
         </w:tc>
@@ -4731,22 +5096,37 @@
             </w:tcMar>
           </w:tcPr>
           <w:p>
-            <w:r>
-              <w:t xml:space="preserve">Alle Pflichtfelder müssen </w:t>
-            </w:r>
-            <w:r>
-              <w:t xml:space="preserve">korrekt </w:t>
-            </w:r>
-            <w:r>
-              <w:t xml:space="preserve">ausgefüllt </w:t>
-            </w:r>
-            <w:r>
-              <w:t>werden.</w:t>
+            <w:pPr>
+              <w:spacing w:line="240" w:lineRule="auto"/>
+              <w:rPr>
+                <w:rFonts w:cs="Arial"/>
+              </w:rPr>
+            </w:pPr>
+            <w:r>
+              <w:rPr>
+                <w:rFonts w:cs="Arial"/>
+              </w:rPr>
+              <w:t>Das</w:t>
+            </w:r>
+            <w:r>
+              <w:t xml:space="preserve"> Objekt </w:t>
+            </w:r>
+            <w:r>
+              <w:rPr>
+                <w:rFonts w:cs="Arial"/>
+              </w:rPr>
+              <w:t>muss existieren.</w:t>
             </w:r>
           </w:p>
           <w:p>
             <w:r>
-              <w:t>Regelungen in Bezug auf Duplikate müssen eingehalten werden.</w:t>
+              <w:t>Alle Pflich</w:t>
+            </w:r>
+            <w:r>
+              <w:t>tfelder müssen korrekt ausgefüllt werden</w:t>
+            </w:r>
+            <w:r>
+              <w:t>.</w:t>
             </w:r>
           </w:p>
         </w:tc>
@@ -4764,9 +5144,7 @@
           </w:tcPr>
           <w:p>
             <w:pPr>
-              <w:rPr>
-                <w:b/>
-              </w:rPr>
+              <w:spacing w:line="240" w:lineRule="auto"/>
             </w:pPr>
             <w:r>
               <w:rPr>
@@ -4791,7 +5169,7 @@
               <w:pStyle w:val="Listenabsatz"/>
               <w:numPr>
                 <w:ilvl w:val="0"/>
-                <w:numId w:val="20"/>
+                <w:numId w:val="21"/>
               </w:numPr>
             </w:pPr>
             <w:r>
@@ -4803,7 +5181,7 @@
               <w:pStyle w:val="Listenabsatz"/>
               <w:numPr>
                 <w:ilvl w:val="0"/>
-                <w:numId w:val="20"/>
+                <w:numId w:val="21"/>
               </w:numPr>
             </w:pPr>
             <w:r>
@@ -4815,11 +5193,35 @@
               <w:pStyle w:val="Listenabsatz"/>
               <w:numPr>
                 <w:ilvl w:val="0"/>
-                <w:numId w:val="20"/>
+                <w:numId w:val="21"/>
               </w:numPr>
+              <w:rPr>
+                <w:rFonts w:cs="Arial"/>
+              </w:rPr>
             </w:pPr>
             <w:r>
-              <w:t>Erstellung eines neuen Objektes starten</w:t>
+              <w:t xml:space="preserve">Das </w:t>
+            </w:r>
+            <w:r>
+              <w:t>Objekt</w:t>
+            </w:r>
+            <w:r>
+              <w:t>,</w:t>
+            </w:r>
+            <w:r>
+              <w:t xml:space="preserve"> </w:t>
+            </w:r>
+            <w:r>
+              <w:t>welches</w:t>
+            </w:r>
+            <w:r>
+              <w:t xml:space="preserve"> </w:t>
+            </w:r>
+            <w:r>
+              <w:t>bearbeitet</w:t>
+            </w:r>
+            <w:r>
+              <w:t xml:space="preserve"> werden soll auswählen</w:t>
             </w:r>
           </w:p>
           <w:p>
@@ -4827,26 +5229,17 @@
               <w:pStyle w:val="Listenabsatz"/>
               <w:numPr>
                 <w:ilvl w:val="0"/>
-                <w:numId w:val="20"/>
+                <w:numId w:val="21"/>
               </w:numPr>
+              <w:rPr>
+                <w:rFonts w:cs="Arial"/>
+              </w:rPr>
             </w:pPr>
             <w:r>
-              <w:t>Die b</w:t>
-            </w:r>
-            <w:r>
-              <w:t>enötigte</w:t>
-            </w:r>
-            <w:r>
-              <w:t>n</w:t>
-            </w:r>
-            <w:r>
-              <w:t xml:space="preserve"> </w:t>
-            </w:r>
-            <w:r>
-              <w:t xml:space="preserve">Eigenschaften für das </w:t>
-            </w:r>
-            <w:r>
-              <w:t>neuen Objekt eingeben</w:t>
+              <w:rPr>
+                <w:rFonts w:cs="Arial"/>
+              </w:rPr>
+              <w:t>Bearbeitung beginnen</w:t>
             </w:r>
           </w:p>
           <w:p>
@@ -4854,11 +5247,29 @@
               <w:pStyle w:val="Listenabsatz"/>
               <w:numPr>
                 <w:ilvl w:val="0"/>
-                <w:numId w:val="20"/>
+                <w:numId w:val="21"/>
+              </w:numPr>
+              <w:rPr>
+                <w:rFonts w:cs="Arial"/>
+              </w:rPr>
+            </w:pPr>
+            <w:r>
+              <w:rPr>
+                <w:rFonts w:cs="Arial"/>
+              </w:rPr>
+              <w:t>Modifikationen an den Eigenschaften vornehmen</w:t>
+            </w:r>
+          </w:p>
+          <w:p>
+            <w:pPr>
+              <w:pStyle w:val="Listenabsatz"/>
+              <w:numPr>
+                <w:ilvl w:val="0"/>
+                <w:numId w:val="21"/>
               </w:numPr>
             </w:pPr>
             <w:r>
-              <w:t>Objekt erstellen</w:t>
+              <w:t>Änderungen speichern</w:t>
             </w:r>
           </w:p>
         </w:tc>
@@ -4876,27 +5287,13 @@
           </w:tcPr>
           <w:p>
             <w:pPr>
+              <w:spacing w:line="240" w:lineRule="auto"/>
+            </w:pPr>
+            <w:r>
               <w:rPr>
                 <w:b/>
               </w:rPr>
-            </w:pPr>
-            <w:r>
-              <w:rPr>
-                <w:b/>
-              </w:rPr>
-              <w:t>Nachbedin</w:t>
-            </w:r>
-            <w:r>
-              <w:rPr>
-                <w:b/>
-              </w:rPr>
-              <w:t>g</w:t>
-            </w:r>
-            <w:r>
-              <w:rPr>
-                <w:b/>
-              </w:rPr>
-              <w:t>ung</w:t>
+              <w:t>Nachbedingung</w:t>
             </w:r>
           </w:p>
         </w:tc>
@@ -4911,11 +5308,14 @@
             </w:tcMar>
           </w:tcPr>
           <w:p>
-            <w:r>
-              <w:t>Das Objekt muss erstellt worden sein</w:t>
-            </w:r>
-            <w:r>
-              <w:t xml:space="preserve">, was </w:t>
+            <w:pPr>
+              <w:spacing w:line="240" w:lineRule="auto"/>
+            </w:pPr>
+            <w:r>
+              <w:t>Das O</w:t>
+            </w:r>
+            <w:r>
+              <w:t xml:space="preserve">bjekt muss aktualisiert worden sein, was </w:t>
             </w:r>
             <w:r>
               <w:t xml:space="preserve">dem </w:t>
@@ -4948,9 +5348,7 @@
           </w:tcPr>
           <w:p>
             <w:pPr>
-              <w:rPr>
-                <w:b/>
-              </w:rPr>
+              <w:spacing w:line="240" w:lineRule="auto"/>
             </w:pPr>
             <w:r>
               <w:rPr>
@@ -4971,15 +5369,31 @@
             </w:tcMar>
           </w:tcPr>
           <w:p>
-            <w:r>
-              <w:t>Das Objekt existiert bereits.</w:t>
+            <w:pPr>
+              <w:spacing w:line="240" w:lineRule="auto"/>
+            </w:pPr>
+            <w:r>
+              <w:rPr>
+                <w:rFonts w:cs="Arial"/>
+              </w:rPr>
+              <w:t>-</w:t>
             </w:r>
           </w:p>
         </w:tc>
       </w:tr>
     </w:tbl>
     <w:p>
-      <w:r>
+      <w:pPr>
+        <w:rPr>
+          <w:spacing w:val="15"/>
+          <w:szCs w:val="22"/>
+          <w:highlight w:val="lightGray"/>
+        </w:rPr>
+      </w:pPr>
+      <w:r>
+        <w:rPr>
+          <w:highlight w:val="lightGray"/>
+        </w:rPr>
         <w:br w:type="page"/>
       </w:r>
     </w:p>
@@ -4987,10 +5401,16 @@
       <w:pPr>
         <w:pStyle w:val="berschrift3"/>
       </w:pPr>
-      <w:bookmarkStart w:id="62" w:name="_Toc379400741"/>
+      <w:bookmarkStart w:id="62" w:name="_Toc379400742"/>
       <w:r>
         <w:lastRenderedPageBreak/>
-        <w:t>Bearbeiten von Objekten</w:t>
+        <w:t xml:space="preserve">Löschen </w:t>
+      </w:r>
+      <w:r>
+        <w:t>von</w:t>
+      </w:r>
+      <w:r>
+        <w:t xml:space="preserve"> Objekten</w:t>
       </w:r>
       <w:bookmarkEnd w:id="62"/>
     </w:p>
@@ -5034,6 +5454,7 @@
             </w:pPr>
             <w:r>
               <w:rPr>
+                <w:rFonts w:cs="Arial"/>
                 <w:b/>
               </w:rPr>
               <w:t>Ziel</w:t>
@@ -5053,9 +5474,21 @@
           <w:p>
             <w:pPr>
               <w:spacing w:line="240" w:lineRule="auto"/>
+              <w:rPr>
+                <w:rFonts w:cs="Arial"/>
+              </w:rPr>
             </w:pPr>
             <w:r>
-              <w:t>Bearbeiten von Schule, Lehrer, Fach, Ereignis, Unterlagen, Note oder Notiz.</w:t>
+              <w:rPr>
+                <w:rFonts w:cs="Arial"/>
+              </w:rPr>
+              <w:t>Löschen</w:t>
+            </w:r>
+            <w:r>
+              <w:rPr>
+                <w:rFonts w:cs="Arial"/>
+              </w:rPr>
+              <w:t xml:space="preserve"> von Schule, Lehrer, Fach, Ereignis, Unterlagen, Note oder Notiz.</w:t>
             </w:r>
           </w:p>
         </w:tc>
@@ -5074,9 +5507,13 @@
           <w:p>
             <w:pPr>
               <w:spacing w:line="240" w:lineRule="auto"/>
+              <w:rPr>
+                <w:rFonts w:cs="Arial"/>
+              </w:rPr>
             </w:pPr>
             <w:r>
               <w:rPr>
+                <w:rFonts w:cs="Arial"/>
                 <w:b/>
               </w:rPr>
               <w:t>Akteur</w:t>
@@ -5096,6 +5533,9 @@
           <w:p>
             <w:pPr>
               <w:spacing w:line="240" w:lineRule="auto"/>
+              <w:rPr>
+                <w:rFonts w:cs="Arial"/>
+              </w:rPr>
             </w:pPr>
             <w:r>
               <w:rPr>
@@ -5120,9 +5560,13 @@
           <w:p>
             <w:pPr>
               <w:spacing w:line="240" w:lineRule="auto"/>
+              <w:rPr>
+                <w:rFonts w:cs="Arial"/>
+              </w:rPr>
             </w:pPr>
             <w:r>
               <w:rPr>
+                <w:rFonts w:cs="Arial"/>
                 <w:b/>
               </w:rPr>
               <w:t>Vorbedingung</w:t>
@@ -5150,26 +5594,18 @@
               <w:rPr>
                 <w:rFonts w:cs="Arial"/>
               </w:rPr>
-              <w:t>Das</w:t>
-            </w:r>
-            <w:r>
-              <w:t xml:space="preserve"> Objekt </w:t>
+              <w:t xml:space="preserve">Das Objekt muss </w:t>
             </w:r>
             <w:r>
               <w:rPr>
                 <w:rFonts w:cs="Arial"/>
               </w:rPr>
-              <w:t>muss existieren.</w:t>
-            </w:r>
-          </w:p>
-          <w:p>
-            <w:r>
-              <w:t>Alle Pflich</w:t>
-            </w:r>
-            <w:r>
-              <w:t>tfelder müssen korrekt ausgefüllt werden</w:t>
-            </w:r>
-            <w:r>
+              <w:t>existieren</w:t>
+            </w:r>
+            <w:r>
+              <w:rPr>
+                <w:rFonts w:cs="Arial"/>
+              </w:rPr>
               <w:t>.</w:t>
             </w:r>
           </w:p>
@@ -5189,9 +5625,13 @@
           <w:p>
             <w:pPr>
               <w:spacing w:line="240" w:lineRule="auto"/>
+              <w:rPr>
+                <w:rFonts w:cs="Arial"/>
+              </w:rPr>
             </w:pPr>
             <w:r>
               <w:rPr>
+                <w:rFonts w:cs="Arial"/>
                 <w:b/>
               </w:rPr>
               <w:t>Ablauf</w:t>
@@ -5213,7 +5653,7 @@
               <w:pStyle w:val="Listenabsatz"/>
               <w:numPr>
                 <w:ilvl w:val="0"/>
-                <w:numId w:val="21"/>
+                <w:numId w:val="22"/>
               </w:numPr>
             </w:pPr>
             <w:r>
@@ -5225,7 +5665,7 @@
               <w:pStyle w:val="Listenabsatz"/>
               <w:numPr>
                 <w:ilvl w:val="0"/>
-                <w:numId w:val="21"/>
+                <w:numId w:val="22"/>
               </w:numPr>
             </w:pPr>
             <w:r>
@@ -5237,7 +5677,7 @@
               <w:pStyle w:val="Listenabsatz"/>
               <w:numPr>
                 <w:ilvl w:val="0"/>
-                <w:numId w:val="21"/>
+                <w:numId w:val="22"/>
               </w:numPr>
               <w:rPr>
                 <w:rFonts w:cs="Arial"/>
@@ -5256,16 +5696,16 @@
               <w:t xml:space="preserve"> </w:t>
             </w:r>
             <w:r>
-              <w:t>welches</w:t>
-            </w:r>
-            <w:r>
-              <w:t xml:space="preserve"> </w:t>
-            </w:r>
-            <w:r>
-              <w:t>bearbeitet</w:t>
-            </w:r>
-            <w:r>
-              <w:t xml:space="preserve"> werden soll auswählen</w:t>
+              <w:t xml:space="preserve">welches </w:t>
+            </w:r>
+            <w:r>
+              <w:t>gelöscht werden soll</w:t>
+            </w:r>
+            <w:r>
+              <w:t>,</w:t>
+            </w:r>
+            <w:r>
+              <w:t xml:space="preserve"> auswählen</w:t>
             </w:r>
           </w:p>
           <w:p>
@@ -5273,47 +5713,14 @@
               <w:pStyle w:val="Listenabsatz"/>
               <w:numPr>
                 <w:ilvl w:val="0"/>
-                <w:numId w:val="21"/>
+                <w:numId w:val="22"/>
               </w:numPr>
               <w:rPr>
                 <w:rFonts w:cs="Arial"/>
               </w:rPr>
             </w:pPr>
             <w:r>
-              <w:rPr>
-                <w:rFonts w:cs="Arial"/>
-              </w:rPr>
-              <w:t>Bearbeitung beginnen</w:t>
-            </w:r>
-          </w:p>
-          <w:p>
-            <w:pPr>
-              <w:pStyle w:val="Listenabsatz"/>
-              <w:numPr>
-                <w:ilvl w:val="0"/>
-                <w:numId w:val="21"/>
-              </w:numPr>
-              <w:rPr>
-                <w:rFonts w:cs="Arial"/>
-              </w:rPr>
-            </w:pPr>
-            <w:r>
-              <w:rPr>
-                <w:rFonts w:cs="Arial"/>
-              </w:rPr>
-              <w:t>Modifikationen an den Eigenschaften vornehmen</w:t>
-            </w:r>
-          </w:p>
-          <w:p>
-            <w:pPr>
-              <w:pStyle w:val="Listenabsatz"/>
-              <w:numPr>
-                <w:ilvl w:val="0"/>
-                <w:numId w:val="21"/>
-              </w:numPr>
-            </w:pPr>
-            <w:r>
-              <w:t>Änderungen speichern</w:t>
+              <w:t>Objekt löschen</w:t>
             </w:r>
           </w:p>
         </w:tc>
@@ -5332,9 +5739,13 @@
           <w:p>
             <w:pPr>
               <w:spacing w:line="240" w:lineRule="auto"/>
+              <w:rPr>
+                <w:rFonts w:cs="Arial"/>
+              </w:rPr>
             </w:pPr>
             <w:r>
               <w:rPr>
+                <w:rFonts w:cs="Arial"/>
                 <w:b/>
               </w:rPr>
               <w:t>Nachbedingung</w:t>
@@ -5354,15 +5765,15 @@
           <w:p>
             <w:pPr>
               <w:spacing w:line="240" w:lineRule="auto"/>
+              <w:rPr>
+                <w:rFonts w:cs="Arial"/>
+              </w:rPr>
             </w:pPr>
             <w:r>
               <w:t>Das O</w:t>
             </w:r>
             <w:r>
-              <w:t xml:space="preserve">bjekt muss aktualisiert worden sein, was </w:t>
-            </w:r>
-            <w:r>
-              <w:t xml:space="preserve">dem </w:t>
+              <w:t xml:space="preserve">bjekt muss gelöscht worden sein, was </w:t>
             </w:r>
             <w:r>
               <w:t>Benutzer</w:t>
@@ -5393,9 +5804,13 @@
           <w:p>
             <w:pPr>
               <w:spacing w:line="240" w:lineRule="auto"/>
+              <w:rPr>
+                <w:rFonts w:cs="Arial"/>
+              </w:rPr>
             </w:pPr>
             <w:r>
               <w:rPr>
+                <w:rFonts w:cs="Arial"/>
                 <w:b/>
               </w:rPr>
               <w:t>Sonderfall</w:t>
@@ -5415,6 +5830,9 @@
           <w:p>
             <w:pPr>
               <w:spacing w:line="240" w:lineRule="auto"/>
+              <w:rPr>
+                <w:rFonts w:cs="Arial"/>
+              </w:rPr>
             </w:pPr>
             <w:r>
               <w:rPr>
@@ -5427,17 +5845,438 @@
       </w:tr>
     </w:tbl>
     <w:p>
+      <w:r>
+        <w:br w:type="page"/>
+      </w:r>
+    </w:p>
+    <w:p>
+      <w:pPr>
+        <w:pStyle w:val="berschrift2"/>
+      </w:pPr>
+      <w:bookmarkStart w:id="63" w:name="_Toc379400743"/>
+      <w:r>
+        <w:lastRenderedPageBreak/>
+        <w:t>Notenverwaltung</w:t>
+      </w:r>
+      <w:bookmarkEnd w:id="63"/>
+    </w:p>
+    <w:p>
+      <w:pPr>
+        <w:pStyle w:val="berschrift3"/>
+      </w:pPr>
+      <w:bookmarkStart w:id="64" w:name="_Toc379400744"/>
+      <w:r>
+        <w:t xml:space="preserve">Aktuellen </w:t>
+      </w:r>
+      <w:r>
+        <w:t>Notenschnitt berechnen</w:t>
+      </w:r>
+      <w:bookmarkEnd w:id="64"/>
+    </w:p>
+    <w:tbl>
+      <w:tblPr>
+        <w:tblW w:w="9360" w:type="dxa"/>
+        <w:tblInd w:w="90" w:type="dxa"/>
+        <w:tblBorders>
+          <w:top w:val="single" w:sz="8" w:space="0" w:color="000000"/>
+          <w:left w:val="single" w:sz="8" w:space="0" w:color="000000"/>
+          <w:bottom w:val="single" w:sz="8" w:space="0" w:color="000000"/>
+          <w:right w:val="single" w:sz="8" w:space="0" w:color="000000"/>
+          <w:insideH w:val="single" w:sz="8" w:space="0" w:color="000000"/>
+          <w:insideV w:val="single" w:sz="8" w:space="0" w:color="000000"/>
+        </w:tblBorders>
+        <w:tblLayout w:type="fixed"/>
+        <w:tblCellMar>
+          <w:left w:w="10" w:type="dxa"/>
+          <w:right w:w="10" w:type="dxa"/>
+        </w:tblCellMar>
+        <w:tblLook w:val="0000" w:firstRow="0" w:lastRow="0" w:firstColumn="0" w:lastColumn="0" w:noHBand="0" w:noVBand="0"/>
+      </w:tblPr>
+      <w:tblGrid>
+        <w:gridCol w:w="2704"/>
+        <w:gridCol w:w="6656"/>
+      </w:tblGrid>
+      <w:tr>
+        <w:tc>
+          <w:tcPr>
+            <w:tcW w:w="2704" w:type="dxa"/>
+            <w:tcMar>
+              <w:top w:w="100" w:type="dxa"/>
+              <w:left w:w="100" w:type="dxa"/>
+              <w:bottom w:w="100" w:type="dxa"/>
+              <w:right w:w="100" w:type="dxa"/>
+            </w:tcMar>
+          </w:tcPr>
+          <w:p>
+            <w:pPr>
+              <w:spacing w:line="240" w:lineRule="auto"/>
+              <w:rPr>
+                <w:rFonts w:cs="Arial"/>
+              </w:rPr>
+            </w:pPr>
+            <w:r>
+              <w:rPr>
+                <w:rFonts w:cs="Arial"/>
+                <w:b/>
+              </w:rPr>
+              <w:t>Ziel</w:t>
+            </w:r>
+          </w:p>
+        </w:tc>
+        <w:tc>
+          <w:tcPr>
+            <w:tcW w:w="6656" w:type="dxa"/>
+            <w:tcMar>
+              <w:top w:w="100" w:type="dxa"/>
+              <w:left w:w="100" w:type="dxa"/>
+              <w:bottom w:w="100" w:type="dxa"/>
+              <w:right w:w="100" w:type="dxa"/>
+            </w:tcMar>
+          </w:tcPr>
+          <w:p>
+            <w:pPr>
+              <w:spacing w:line="240" w:lineRule="auto"/>
+              <w:rPr>
+                <w:rFonts w:cs="Arial"/>
+              </w:rPr>
+            </w:pPr>
+            <w:r>
+              <w:rPr>
+                <w:rFonts w:cs="Arial"/>
+              </w:rPr>
+              <w:t>Der Aktuelle Notendurschnitt in einem Fach kann berechnet werden.</w:t>
+            </w:r>
+          </w:p>
+        </w:tc>
+      </w:tr>
+      <w:tr>
+        <w:tc>
+          <w:tcPr>
+            <w:tcW w:w="2704" w:type="dxa"/>
+            <w:tcMar>
+              <w:top w:w="100" w:type="dxa"/>
+              <w:left w:w="100" w:type="dxa"/>
+              <w:bottom w:w="100" w:type="dxa"/>
+              <w:right w:w="100" w:type="dxa"/>
+            </w:tcMar>
+          </w:tcPr>
+          <w:p>
+            <w:pPr>
+              <w:spacing w:line="240" w:lineRule="auto"/>
+              <w:rPr>
+                <w:rFonts w:cs="Arial"/>
+              </w:rPr>
+            </w:pPr>
+            <w:r>
+              <w:rPr>
+                <w:rFonts w:cs="Arial"/>
+                <w:b/>
+              </w:rPr>
+              <w:t>Akteur</w:t>
+            </w:r>
+          </w:p>
+        </w:tc>
+        <w:tc>
+          <w:tcPr>
+            <w:tcW w:w="6656" w:type="dxa"/>
+            <w:tcMar>
+              <w:top w:w="100" w:type="dxa"/>
+              <w:left w:w="100" w:type="dxa"/>
+              <w:bottom w:w="100" w:type="dxa"/>
+              <w:right w:w="100" w:type="dxa"/>
+            </w:tcMar>
+          </w:tcPr>
+          <w:p>
+            <w:pPr>
+              <w:spacing w:line="240" w:lineRule="auto"/>
+              <w:rPr>
+                <w:rFonts w:cs="Arial"/>
+              </w:rPr>
+            </w:pPr>
+            <w:r>
+              <w:rPr>
+                <w:rFonts w:cs="Arial"/>
+              </w:rPr>
+              <w:t>Benutzer</w:t>
+            </w:r>
+          </w:p>
+        </w:tc>
+      </w:tr>
+      <w:tr>
+        <w:tc>
+          <w:tcPr>
+            <w:tcW w:w="2704" w:type="dxa"/>
+            <w:tcMar>
+              <w:top w:w="100" w:type="dxa"/>
+              <w:left w:w="100" w:type="dxa"/>
+              <w:bottom w:w="100" w:type="dxa"/>
+              <w:right w:w="100" w:type="dxa"/>
+            </w:tcMar>
+          </w:tcPr>
+          <w:p>
+            <w:pPr>
+              <w:spacing w:line="240" w:lineRule="auto"/>
+              <w:rPr>
+                <w:rFonts w:cs="Arial"/>
+              </w:rPr>
+            </w:pPr>
+            <w:r>
+              <w:rPr>
+                <w:rFonts w:cs="Arial"/>
+                <w:b/>
+              </w:rPr>
+              <w:t>Vorbedingung</w:t>
+            </w:r>
+          </w:p>
+        </w:tc>
+        <w:tc>
+          <w:tcPr>
+            <w:tcW w:w="6656" w:type="dxa"/>
+            <w:tcMar>
+              <w:top w:w="100" w:type="dxa"/>
+              <w:left w:w="100" w:type="dxa"/>
+              <w:bottom w:w="100" w:type="dxa"/>
+              <w:right w:w="100" w:type="dxa"/>
+            </w:tcMar>
+          </w:tcPr>
+          <w:p>
+            <w:pPr>
+              <w:spacing w:line="240" w:lineRule="auto"/>
+              <w:rPr>
+                <w:rFonts w:cs="Arial"/>
+              </w:rPr>
+            </w:pPr>
+            <w:r>
+              <w:rPr>
+                <w:rFonts w:cs="Arial"/>
+              </w:rPr>
+              <w:t>Es müssen Noten vorhanden sein, aus denen der Durchschnitt berechnet werden kann.</w:t>
+            </w:r>
+          </w:p>
+        </w:tc>
+      </w:tr>
+      <w:tr>
+        <w:tc>
+          <w:tcPr>
+            <w:tcW w:w="2704" w:type="dxa"/>
+            <w:tcMar>
+              <w:top w:w="100" w:type="dxa"/>
+              <w:left w:w="100" w:type="dxa"/>
+              <w:bottom w:w="100" w:type="dxa"/>
+              <w:right w:w="100" w:type="dxa"/>
+            </w:tcMar>
+          </w:tcPr>
+          <w:p>
+            <w:pPr>
+              <w:spacing w:line="240" w:lineRule="auto"/>
+              <w:rPr>
+                <w:rFonts w:cs="Arial"/>
+              </w:rPr>
+            </w:pPr>
+            <w:r>
+              <w:rPr>
+                <w:rFonts w:cs="Arial"/>
+                <w:b/>
+              </w:rPr>
+              <w:t>Ablauf</w:t>
+            </w:r>
+          </w:p>
+        </w:tc>
+        <w:tc>
+          <w:tcPr>
+            <w:tcW w:w="6656" w:type="dxa"/>
+            <w:tcMar>
+              <w:top w:w="100" w:type="dxa"/>
+              <w:left w:w="100" w:type="dxa"/>
+              <w:bottom w:w="100" w:type="dxa"/>
+              <w:right w:w="100" w:type="dxa"/>
+            </w:tcMar>
+          </w:tcPr>
+          <w:p>
+            <w:pPr>
+              <w:pStyle w:val="Listenabsatz"/>
+              <w:numPr>
+                <w:ilvl w:val="0"/>
+                <w:numId w:val="24"/>
+              </w:numPr>
+            </w:pPr>
+            <w:r>
+              <w:t>Programm starten</w:t>
+            </w:r>
+          </w:p>
+          <w:p>
+            <w:pPr>
+              <w:pStyle w:val="Listenabsatz"/>
+              <w:numPr>
+                <w:ilvl w:val="0"/>
+                <w:numId w:val="24"/>
+              </w:numPr>
+            </w:pPr>
+            <w:r>
+              <w:t>Zum Verwaltungsbereich der Noten des gewünschten Faches navigieren</w:t>
+            </w:r>
+          </w:p>
+          <w:p>
+            <w:pPr>
+              <w:pStyle w:val="Listenabsatz"/>
+              <w:numPr>
+                <w:ilvl w:val="0"/>
+                <w:numId w:val="24"/>
+              </w:numPr>
+              <w:rPr>
+                <w:rFonts w:cs="Arial"/>
+              </w:rPr>
+            </w:pPr>
+            <w:r>
+              <w:t>Die Berechnung des Notenschnittes starten</w:t>
+            </w:r>
+          </w:p>
+        </w:tc>
+      </w:tr>
+      <w:tr>
+        <w:tc>
+          <w:tcPr>
+            <w:tcW w:w="2704" w:type="dxa"/>
+            <w:tcMar>
+              <w:top w:w="100" w:type="dxa"/>
+              <w:left w:w="100" w:type="dxa"/>
+              <w:bottom w:w="100" w:type="dxa"/>
+              <w:right w:w="100" w:type="dxa"/>
+            </w:tcMar>
+          </w:tcPr>
+          <w:p>
+            <w:pPr>
+              <w:spacing w:line="240" w:lineRule="auto"/>
+              <w:rPr>
+                <w:rFonts w:cs="Arial"/>
+              </w:rPr>
+            </w:pPr>
+            <w:r>
+              <w:rPr>
+                <w:rFonts w:cs="Arial"/>
+                <w:b/>
+              </w:rPr>
+              <w:t>Nachbedin</w:t>
+            </w:r>
+            <w:r>
+              <w:rPr>
+                <w:rFonts w:cs="Arial"/>
+                <w:b/>
+              </w:rPr>
+              <w:t>g</w:t>
+            </w:r>
+            <w:r>
+              <w:rPr>
+                <w:rFonts w:cs="Arial"/>
+                <w:b/>
+              </w:rPr>
+              <w:t>ung</w:t>
+            </w:r>
+          </w:p>
+        </w:tc>
+        <w:tc>
+          <w:tcPr>
+            <w:tcW w:w="6656" w:type="dxa"/>
+            <w:tcMar>
+              <w:top w:w="100" w:type="dxa"/>
+              <w:left w:w="100" w:type="dxa"/>
+              <w:bottom w:w="100" w:type="dxa"/>
+              <w:right w:w="100" w:type="dxa"/>
+            </w:tcMar>
+          </w:tcPr>
+          <w:p>
+            <w:pPr>
+              <w:spacing w:line="240" w:lineRule="auto"/>
+              <w:rPr>
+                <w:rFonts w:cs="Arial"/>
+              </w:rPr>
+            </w:pPr>
+            <w:r>
+              <w:rPr>
+                <w:rFonts w:cs="Arial"/>
+              </w:rPr>
+              <w:t xml:space="preserve">Dem </w:t>
+            </w:r>
+            <w:r>
+              <w:rPr>
+                <w:rFonts w:cs="Arial"/>
+              </w:rPr>
+              <w:t>Benutzer wird der aktuelle Notendurchschnitt angezeigt</w:t>
+            </w:r>
+            <w:r>
+              <w:rPr>
+                <w:rFonts w:cs="Arial"/>
+              </w:rPr>
+              <w:t>.</w:t>
+            </w:r>
+          </w:p>
+        </w:tc>
+      </w:tr>
+      <w:tr>
+        <w:tc>
+          <w:tcPr>
+            <w:tcW w:w="2704" w:type="dxa"/>
+            <w:tcMar>
+              <w:top w:w="100" w:type="dxa"/>
+              <w:left w:w="100" w:type="dxa"/>
+              <w:bottom w:w="100" w:type="dxa"/>
+              <w:right w:w="100" w:type="dxa"/>
+            </w:tcMar>
+          </w:tcPr>
+          <w:p>
+            <w:pPr>
+              <w:spacing w:line="240" w:lineRule="auto"/>
+              <w:rPr>
+                <w:rFonts w:cs="Arial"/>
+              </w:rPr>
+            </w:pPr>
+            <w:r>
+              <w:rPr>
+                <w:rFonts w:cs="Arial"/>
+                <w:b/>
+              </w:rPr>
+              <w:t>Sonderfall</w:t>
+            </w:r>
+          </w:p>
+        </w:tc>
+        <w:tc>
+          <w:tcPr>
+            <w:tcW w:w="6656" w:type="dxa"/>
+            <w:tcMar>
+              <w:top w:w="100" w:type="dxa"/>
+              <w:left w:w="100" w:type="dxa"/>
+              <w:bottom w:w="100" w:type="dxa"/>
+              <w:right w:w="100" w:type="dxa"/>
+            </w:tcMar>
+          </w:tcPr>
+          <w:p>
+            <w:pPr>
+              <w:spacing w:line="240" w:lineRule="auto"/>
+              <w:rPr>
+                <w:rFonts w:cs="Arial"/>
+              </w:rPr>
+            </w:pPr>
+            <w:r>
+              <w:rPr>
+                <w:rFonts w:cs="Arial"/>
+              </w:rPr>
+              <w:t>-</w:t>
+            </w:r>
+          </w:p>
+        </w:tc>
+      </w:tr>
+    </w:tbl>
+    <w:p>
       <w:pPr>
         <w:rPr>
+          <w:color w:val="FFFFFF" w:themeColor="background1"/>
           <w:spacing w:val="15"/>
           <w:szCs w:val="22"/>
-          <w:highlight w:val="lightGray"/>
         </w:rPr>
       </w:pPr>
-      <w:r>
-        <w:rPr>
-          <w:highlight w:val="lightGray"/>
-        </w:rPr>
+      <w:bookmarkStart w:id="65" w:name="h.2ycq68gozpah" w:colFirst="0" w:colLast="0"/>
+      <w:bookmarkEnd w:id="65"/>
+      <w:r>
         <w:br w:type="page"/>
       </w:r>
     </w:p>
@@ -5445,18 +6284,27 @@
       <w:pPr>
         <w:pStyle w:val="berschrift3"/>
       </w:pPr>
-      <w:bookmarkStart w:id="63" w:name="_Toc379400742"/>
+      <w:bookmarkStart w:id="66" w:name="_Toc379400745"/>
       <w:r>
         <w:lastRenderedPageBreak/>
-        <w:t xml:space="preserve">Löschen </w:t>
-      </w:r>
-      <w:r>
-        <w:t>von</w:t>
-      </w:r>
-      <w:r>
-        <w:t xml:space="preserve"> Objekten</w:t>
-      </w:r>
-      <w:bookmarkEnd w:id="63"/>
+        <w:t xml:space="preserve">Benötige Noten </w:t>
+      </w:r>
+      <w:r>
+        <w:t>für Du</w:t>
+      </w:r>
+      <w:r>
+        <w:t>rchsc</w:t>
+      </w:r>
+      <w:r>
+        <w:t>hn</w:t>
+      </w:r>
+      <w:r>
+        <w:t xml:space="preserve">itt </w:t>
+      </w:r>
+      <w:r>
+        <w:t>berechnen</w:t>
+      </w:r>
+      <w:bookmarkEnd w:id="66"/>
     </w:p>
     <w:tbl>
       <w:tblPr>
@@ -5498,898 +6346,6 @@
             </w:pPr>
             <w:r>
               <w:rPr>
-                <w:rFonts w:cs="Arial"/>
-                <w:b/>
-              </w:rPr>
-              <w:t>Ziel</w:t>
-            </w:r>
-          </w:p>
-        </w:tc>
-        <w:tc>
-          <w:tcPr>
-            <w:tcW w:w="6656" w:type="dxa"/>
-            <w:tcMar>
-              <w:top w:w="100" w:type="dxa"/>
-              <w:left w:w="100" w:type="dxa"/>
-              <w:bottom w:w="100" w:type="dxa"/>
-              <w:right w:w="100" w:type="dxa"/>
-            </w:tcMar>
-          </w:tcPr>
-          <w:p>
-            <w:pPr>
-              <w:spacing w:line="240" w:lineRule="auto"/>
-              <w:rPr>
-                <w:rFonts w:cs="Arial"/>
-              </w:rPr>
-            </w:pPr>
-            <w:r>
-              <w:rPr>
-                <w:rFonts w:cs="Arial"/>
-              </w:rPr>
-              <w:t>Löschen</w:t>
-            </w:r>
-            <w:r>
-              <w:rPr>
-                <w:rFonts w:cs="Arial"/>
-              </w:rPr>
-              <w:t xml:space="preserve"> von Schule, Lehrer, Fach, Ereignis, Unterlagen, Note oder Notiz.</w:t>
-            </w:r>
-          </w:p>
-        </w:tc>
-      </w:tr>
-      <w:tr>
-        <w:tc>
-          <w:tcPr>
-            <w:tcW w:w="2704" w:type="dxa"/>
-            <w:tcMar>
-              <w:top w:w="100" w:type="dxa"/>
-              <w:left w:w="100" w:type="dxa"/>
-              <w:bottom w:w="100" w:type="dxa"/>
-              <w:right w:w="100" w:type="dxa"/>
-            </w:tcMar>
-          </w:tcPr>
-          <w:p>
-            <w:pPr>
-              <w:spacing w:line="240" w:lineRule="auto"/>
-              <w:rPr>
-                <w:rFonts w:cs="Arial"/>
-              </w:rPr>
-            </w:pPr>
-            <w:r>
-              <w:rPr>
-                <w:rFonts w:cs="Arial"/>
-                <w:b/>
-              </w:rPr>
-              <w:t>Akteur</w:t>
-            </w:r>
-          </w:p>
-        </w:tc>
-        <w:tc>
-          <w:tcPr>
-            <w:tcW w:w="6656" w:type="dxa"/>
-            <w:tcMar>
-              <w:top w:w="100" w:type="dxa"/>
-              <w:left w:w="100" w:type="dxa"/>
-              <w:bottom w:w="100" w:type="dxa"/>
-              <w:right w:w="100" w:type="dxa"/>
-            </w:tcMar>
-          </w:tcPr>
-          <w:p>
-            <w:pPr>
-              <w:spacing w:line="240" w:lineRule="auto"/>
-              <w:rPr>
-                <w:rFonts w:cs="Arial"/>
-              </w:rPr>
-            </w:pPr>
-            <w:r>
-              <w:rPr>
-                <w:rFonts w:cs="Arial"/>
-              </w:rPr>
-              <w:t>Benutzer</w:t>
-            </w:r>
-          </w:p>
-        </w:tc>
-      </w:tr>
-      <w:tr>
-        <w:tc>
-          <w:tcPr>
-            <w:tcW w:w="2704" w:type="dxa"/>
-            <w:tcMar>
-              <w:top w:w="100" w:type="dxa"/>
-              <w:left w:w="100" w:type="dxa"/>
-              <w:bottom w:w="100" w:type="dxa"/>
-              <w:right w:w="100" w:type="dxa"/>
-            </w:tcMar>
-          </w:tcPr>
-          <w:p>
-            <w:pPr>
-              <w:spacing w:line="240" w:lineRule="auto"/>
-              <w:rPr>
-                <w:rFonts w:cs="Arial"/>
-              </w:rPr>
-            </w:pPr>
-            <w:r>
-              <w:rPr>
-                <w:rFonts w:cs="Arial"/>
-                <w:b/>
-              </w:rPr>
-              <w:t>Vorbedingung</w:t>
-            </w:r>
-          </w:p>
-        </w:tc>
-        <w:tc>
-          <w:tcPr>
-            <w:tcW w:w="6656" w:type="dxa"/>
-            <w:tcMar>
-              <w:top w:w="100" w:type="dxa"/>
-              <w:left w:w="100" w:type="dxa"/>
-              <w:bottom w:w="100" w:type="dxa"/>
-              <w:right w:w="100" w:type="dxa"/>
-            </w:tcMar>
-          </w:tcPr>
-          <w:p>
-            <w:pPr>
-              <w:spacing w:line="240" w:lineRule="auto"/>
-              <w:rPr>
-                <w:rFonts w:cs="Arial"/>
-              </w:rPr>
-            </w:pPr>
-            <w:r>
-              <w:rPr>
-                <w:rFonts w:cs="Arial"/>
-              </w:rPr>
-              <w:t xml:space="preserve">Das Objekt muss </w:t>
-            </w:r>
-            <w:r>
-              <w:rPr>
-                <w:rFonts w:cs="Arial"/>
-              </w:rPr>
-              <w:t>existieren</w:t>
-            </w:r>
-            <w:r>
-              <w:rPr>
-                <w:rFonts w:cs="Arial"/>
-              </w:rPr>
-              <w:t>.</w:t>
-            </w:r>
-          </w:p>
-        </w:tc>
-      </w:tr>
-      <w:tr>
-        <w:tc>
-          <w:tcPr>
-            <w:tcW w:w="2704" w:type="dxa"/>
-            <w:tcMar>
-              <w:top w:w="100" w:type="dxa"/>
-              <w:left w:w="100" w:type="dxa"/>
-              <w:bottom w:w="100" w:type="dxa"/>
-              <w:right w:w="100" w:type="dxa"/>
-            </w:tcMar>
-          </w:tcPr>
-          <w:p>
-            <w:pPr>
-              <w:spacing w:line="240" w:lineRule="auto"/>
-              <w:rPr>
-                <w:rFonts w:cs="Arial"/>
-              </w:rPr>
-            </w:pPr>
-            <w:r>
-              <w:rPr>
-                <w:rFonts w:cs="Arial"/>
-                <w:b/>
-              </w:rPr>
-              <w:t>Ablauf</w:t>
-            </w:r>
-          </w:p>
-        </w:tc>
-        <w:tc>
-          <w:tcPr>
-            <w:tcW w:w="6656" w:type="dxa"/>
-            <w:tcMar>
-              <w:top w:w="100" w:type="dxa"/>
-              <w:left w:w="100" w:type="dxa"/>
-              <w:bottom w:w="100" w:type="dxa"/>
-              <w:right w:w="100" w:type="dxa"/>
-            </w:tcMar>
-          </w:tcPr>
-          <w:p>
-            <w:pPr>
-              <w:pStyle w:val="Listenabsatz"/>
-              <w:numPr>
-                <w:ilvl w:val="0"/>
-                <w:numId w:val="22"/>
-              </w:numPr>
-            </w:pPr>
-            <w:r>
-              <w:t>Programm starten</w:t>
-            </w:r>
-          </w:p>
-          <w:p>
-            <w:pPr>
-              <w:pStyle w:val="Listenabsatz"/>
-              <w:numPr>
-                <w:ilvl w:val="0"/>
-                <w:numId w:val="22"/>
-              </w:numPr>
-            </w:pPr>
-            <w:r>
-              <w:t>Zum Verwaltungsbereich der Objekte navigieren, die getestet werden sollen</w:t>
-            </w:r>
-          </w:p>
-          <w:p>
-            <w:pPr>
-              <w:pStyle w:val="Listenabsatz"/>
-              <w:numPr>
-                <w:ilvl w:val="0"/>
-                <w:numId w:val="22"/>
-              </w:numPr>
-              <w:rPr>
-                <w:rFonts w:cs="Arial"/>
-              </w:rPr>
-            </w:pPr>
-            <w:r>
-              <w:t xml:space="preserve">Das </w:t>
-            </w:r>
-            <w:r>
-              <w:t>Objekt</w:t>
-            </w:r>
-            <w:r>
-              <w:t>,</w:t>
-            </w:r>
-            <w:r>
-              <w:t xml:space="preserve"> </w:t>
-            </w:r>
-            <w:r>
-              <w:t xml:space="preserve">welches </w:t>
-            </w:r>
-            <w:r>
-              <w:t>gelöscht werden soll</w:t>
-            </w:r>
-            <w:r>
-              <w:t>,</w:t>
-            </w:r>
-            <w:r>
-              <w:t xml:space="preserve"> auswählen</w:t>
-            </w:r>
-          </w:p>
-          <w:p>
-            <w:pPr>
-              <w:pStyle w:val="Listenabsatz"/>
-              <w:numPr>
-                <w:ilvl w:val="0"/>
-                <w:numId w:val="22"/>
-              </w:numPr>
-              <w:rPr>
-                <w:rFonts w:cs="Arial"/>
-              </w:rPr>
-            </w:pPr>
-            <w:r>
-              <w:t>Objekt löschen</w:t>
-            </w:r>
-          </w:p>
-        </w:tc>
-      </w:tr>
-      <w:tr>
-        <w:tc>
-          <w:tcPr>
-            <w:tcW w:w="2704" w:type="dxa"/>
-            <w:tcMar>
-              <w:top w:w="100" w:type="dxa"/>
-              <w:left w:w="100" w:type="dxa"/>
-              <w:bottom w:w="100" w:type="dxa"/>
-              <w:right w:w="100" w:type="dxa"/>
-            </w:tcMar>
-          </w:tcPr>
-          <w:p>
-            <w:pPr>
-              <w:spacing w:line="240" w:lineRule="auto"/>
-              <w:rPr>
-                <w:rFonts w:cs="Arial"/>
-              </w:rPr>
-            </w:pPr>
-            <w:r>
-              <w:rPr>
-                <w:rFonts w:cs="Arial"/>
-                <w:b/>
-              </w:rPr>
-              <w:t>Nachbedingung</w:t>
-            </w:r>
-          </w:p>
-        </w:tc>
-        <w:tc>
-          <w:tcPr>
-            <w:tcW w:w="6656" w:type="dxa"/>
-            <w:tcMar>
-              <w:top w:w="100" w:type="dxa"/>
-              <w:left w:w="100" w:type="dxa"/>
-              <w:bottom w:w="100" w:type="dxa"/>
-              <w:right w:w="100" w:type="dxa"/>
-            </w:tcMar>
-          </w:tcPr>
-          <w:p>
-            <w:pPr>
-              <w:spacing w:line="240" w:lineRule="auto"/>
-              <w:rPr>
-                <w:rFonts w:cs="Arial"/>
-              </w:rPr>
-            </w:pPr>
-            <w:r>
-              <w:t>Das O</w:t>
-            </w:r>
-            <w:r>
-              <w:t xml:space="preserve">bjekt muss gelöscht worden sein, was </w:t>
-            </w:r>
-            <w:r>
-              <w:t>Benutzer</w:t>
-            </w:r>
-            <w:r>
-              <w:t xml:space="preserve"> auch ersichtlich sein </w:t>
-            </w:r>
-            <w:r>
-              <w:t>sollte</w:t>
-            </w:r>
-            <w:r>
-              <w:t>.</w:t>
-            </w:r>
-          </w:p>
-        </w:tc>
-      </w:tr>
-      <w:tr>
-        <w:tc>
-          <w:tcPr>
-            <w:tcW w:w="2704" w:type="dxa"/>
-            <w:tcMar>
-              <w:top w:w="100" w:type="dxa"/>
-              <w:left w:w="100" w:type="dxa"/>
-              <w:bottom w:w="100" w:type="dxa"/>
-              <w:right w:w="100" w:type="dxa"/>
-            </w:tcMar>
-          </w:tcPr>
-          <w:p>
-            <w:pPr>
-              <w:spacing w:line="240" w:lineRule="auto"/>
-              <w:rPr>
-                <w:rFonts w:cs="Arial"/>
-              </w:rPr>
-            </w:pPr>
-            <w:r>
-              <w:rPr>
-                <w:rFonts w:cs="Arial"/>
-                <w:b/>
-              </w:rPr>
-              <w:t>Sonderfall</w:t>
-            </w:r>
-          </w:p>
-        </w:tc>
-        <w:tc>
-          <w:tcPr>
-            <w:tcW w:w="6656" w:type="dxa"/>
-            <w:tcMar>
-              <w:top w:w="100" w:type="dxa"/>
-              <w:left w:w="100" w:type="dxa"/>
-              <w:bottom w:w="100" w:type="dxa"/>
-              <w:right w:w="100" w:type="dxa"/>
-            </w:tcMar>
-          </w:tcPr>
-          <w:p>
-            <w:pPr>
-              <w:spacing w:line="240" w:lineRule="auto"/>
-              <w:rPr>
-                <w:rFonts w:cs="Arial"/>
-              </w:rPr>
-            </w:pPr>
-            <w:r>
-              <w:rPr>
-                <w:rFonts w:cs="Arial"/>
-              </w:rPr>
-              <w:t>-</w:t>
-            </w:r>
-          </w:p>
-        </w:tc>
-      </w:tr>
-    </w:tbl>
-    <w:p>
-      <w:r>
-        <w:br w:type="page"/>
-      </w:r>
-    </w:p>
-    <w:p>
-      <w:pPr>
-        <w:pStyle w:val="berschrift2"/>
-      </w:pPr>
-      <w:bookmarkStart w:id="64" w:name="_Toc379400743"/>
-      <w:r>
-        <w:lastRenderedPageBreak/>
-        <w:t>Notenverwaltung</w:t>
-      </w:r>
-      <w:bookmarkEnd w:id="64"/>
-    </w:p>
-    <w:p>
-      <w:pPr>
-        <w:pStyle w:val="berschrift3"/>
-      </w:pPr>
-      <w:bookmarkStart w:id="65" w:name="_Toc379400744"/>
-      <w:r>
-        <w:t xml:space="preserve">Aktuellen </w:t>
-      </w:r>
-      <w:r>
-        <w:t>Notenschnitt berechnen</w:t>
-      </w:r>
-      <w:bookmarkEnd w:id="65"/>
-    </w:p>
-    <w:tbl>
-      <w:tblPr>
-        <w:tblW w:w="9360" w:type="dxa"/>
-        <w:tblInd w:w="90" w:type="dxa"/>
-        <w:tblBorders>
-          <w:top w:val="single" w:sz="8" w:space="0" w:color="000000"/>
-          <w:left w:val="single" w:sz="8" w:space="0" w:color="000000"/>
-          <w:bottom w:val="single" w:sz="8" w:space="0" w:color="000000"/>
-          <w:right w:val="single" w:sz="8" w:space="0" w:color="000000"/>
-          <w:insideH w:val="single" w:sz="8" w:space="0" w:color="000000"/>
-          <w:insideV w:val="single" w:sz="8" w:space="0" w:color="000000"/>
-        </w:tblBorders>
-        <w:tblLayout w:type="fixed"/>
-        <w:tblCellMar>
-          <w:left w:w="10" w:type="dxa"/>
-          <w:right w:w="10" w:type="dxa"/>
-        </w:tblCellMar>
-        <w:tblLook w:val="0000" w:firstRow="0" w:lastRow="0" w:firstColumn="0" w:lastColumn="0" w:noHBand="0" w:noVBand="0"/>
-      </w:tblPr>
-      <w:tblGrid>
-        <w:gridCol w:w="2704"/>
-        <w:gridCol w:w="6656"/>
-      </w:tblGrid>
-      <w:tr>
-        <w:tc>
-          <w:tcPr>
-            <w:tcW w:w="2704" w:type="dxa"/>
-            <w:tcMar>
-              <w:top w:w="100" w:type="dxa"/>
-              <w:left w:w="100" w:type="dxa"/>
-              <w:bottom w:w="100" w:type="dxa"/>
-              <w:right w:w="100" w:type="dxa"/>
-            </w:tcMar>
-          </w:tcPr>
-          <w:p>
-            <w:pPr>
-              <w:spacing w:line="240" w:lineRule="auto"/>
-              <w:rPr>
-                <w:rFonts w:cs="Arial"/>
-              </w:rPr>
-            </w:pPr>
-            <w:r>
-              <w:rPr>
-                <w:rFonts w:cs="Arial"/>
-                <w:b/>
-              </w:rPr>
-              <w:t>Ziel</w:t>
-            </w:r>
-          </w:p>
-        </w:tc>
-        <w:tc>
-          <w:tcPr>
-            <w:tcW w:w="6656" w:type="dxa"/>
-            <w:tcMar>
-              <w:top w:w="100" w:type="dxa"/>
-              <w:left w:w="100" w:type="dxa"/>
-              <w:bottom w:w="100" w:type="dxa"/>
-              <w:right w:w="100" w:type="dxa"/>
-            </w:tcMar>
-          </w:tcPr>
-          <w:p>
-            <w:pPr>
-              <w:spacing w:line="240" w:lineRule="auto"/>
-              <w:rPr>
-                <w:rFonts w:cs="Arial"/>
-              </w:rPr>
-            </w:pPr>
-            <w:r>
-              <w:rPr>
-                <w:rFonts w:cs="Arial"/>
-              </w:rPr>
-              <w:t>Der Aktuelle Notendurschnitt in einem Fach kann berechnet werden.</w:t>
-            </w:r>
-          </w:p>
-        </w:tc>
-      </w:tr>
-      <w:tr>
-        <w:tc>
-          <w:tcPr>
-            <w:tcW w:w="2704" w:type="dxa"/>
-            <w:tcMar>
-              <w:top w:w="100" w:type="dxa"/>
-              <w:left w:w="100" w:type="dxa"/>
-              <w:bottom w:w="100" w:type="dxa"/>
-              <w:right w:w="100" w:type="dxa"/>
-            </w:tcMar>
-          </w:tcPr>
-          <w:p>
-            <w:pPr>
-              <w:spacing w:line="240" w:lineRule="auto"/>
-              <w:rPr>
-                <w:rFonts w:cs="Arial"/>
-              </w:rPr>
-            </w:pPr>
-            <w:r>
-              <w:rPr>
-                <w:rFonts w:cs="Arial"/>
-                <w:b/>
-              </w:rPr>
-              <w:t>Akteur</w:t>
-            </w:r>
-          </w:p>
-        </w:tc>
-        <w:tc>
-          <w:tcPr>
-            <w:tcW w:w="6656" w:type="dxa"/>
-            <w:tcMar>
-              <w:top w:w="100" w:type="dxa"/>
-              <w:left w:w="100" w:type="dxa"/>
-              <w:bottom w:w="100" w:type="dxa"/>
-              <w:right w:w="100" w:type="dxa"/>
-            </w:tcMar>
-          </w:tcPr>
-          <w:p>
-            <w:pPr>
-              <w:spacing w:line="240" w:lineRule="auto"/>
-              <w:rPr>
-                <w:rFonts w:cs="Arial"/>
-              </w:rPr>
-            </w:pPr>
-            <w:r>
-              <w:rPr>
-                <w:rFonts w:cs="Arial"/>
-              </w:rPr>
-              <w:t>Benutzer</w:t>
-            </w:r>
-          </w:p>
-        </w:tc>
-      </w:tr>
-      <w:tr>
-        <w:tc>
-          <w:tcPr>
-            <w:tcW w:w="2704" w:type="dxa"/>
-            <w:tcMar>
-              <w:top w:w="100" w:type="dxa"/>
-              <w:left w:w="100" w:type="dxa"/>
-              <w:bottom w:w="100" w:type="dxa"/>
-              <w:right w:w="100" w:type="dxa"/>
-            </w:tcMar>
-          </w:tcPr>
-          <w:p>
-            <w:pPr>
-              <w:spacing w:line="240" w:lineRule="auto"/>
-              <w:rPr>
-                <w:rFonts w:cs="Arial"/>
-              </w:rPr>
-            </w:pPr>
-            <w:r>
-              <w:rPr>
-                <w:rFonts w:cs="Arial"/>
-                <w:b/>
-              </w:rPr>
-              <w:t>Vorbedingung</w:t>
-            </w:r>
-          </w:p>
-        </w:tc>
-        <w:tc>
-          <w:tcPr>
-            <w:tcW w:w="6656" w:type="dxa"/>
-            <w:tcMar>
-              <w:top w:w="100" w:type="dxa"/>
-              <w:left w:w="100" w:type="dxa"/>
-              <w:bottom w:w="100" w:type="dxa"/>
-              <w:right w:w="100" w:type="dxa"/>
-            </w:tcMar>
-          </w:tcPr>
-          <w:p>
-            <w:pPr>
-              <w:spacing w:line="240" w:lineRule="auto"/>
-              <w:rPr>
-                <w:rFonts w:cs="Arial"/>
-              </w:rPr>
-            </w:pPr>
-            <w:r>
-              <w:rPr>
-                <w:rFonts w:cs="Arial"/>
-              </w:rPr>
-              <w:t>Es müssen Noten vorhanden sein, aus denen der Durchschnitt berechnet werden kann.</w:t>
-            </w:r>
-          </w:p>
-        </w:tc>
-      </w:tr>
-      <w:tr>
-        <w:tc>
-          <w:tcPr>
-            <w:tcW w:w="2704" w:type="dxa"/>
-            <w:tcMar>
-              <w:top w:w="100" w:type="dxa"/>
-              <w:left w:w="100" w:type="dxa"/>
-              <w:bottom w:w="100" w:type="dxa"/>
-              <w:right w:w="100" w:type="dxa"/>
-            </w:tcMar>
-          </w:tcPr>
-          <w:p>
-            <w:pPr>
-              <w:spacing w:line="240" w:lineRule="auto"/>
-              <w:rPr>
-                <w:rFonts w:cs="Arial"/>
-              </w:rPr>
-            </w:pPr>
-            <w:r>
-              <w:rPr>
-                <w:rFonts w:cs="Arial"/>
-                <w:b/>
-              </w:rPr>
-              <w:t>Ablauf</w:t>
-            </w:r>
-          </w:p>
-        </w:tc>
-        <w:tc>
-          <w:tcPr>
-            <w:tcW w:w="6656" w:type="dxa"/>
-            <w:tcMar>
-              <w:top w:w="100" w:type="dxa"/>
-              <w:left w:w="100" w:type="dxa"/>
-              <w:bottom w:w="100" w:type="dxa"/>
-              <w:right w:w="100" w:type="dxa"/>
-            </w:tcMar>
-          </w:tcPr>
-          <w:p>
-            <w:pPr>
-              <w:pStyle w:val="Listenabsatz"/>
-              <w:numPr>
-                <w:ilvl w:val="0"/>
-                <w:numId w:val="24"/>
-              </w:numPr>
-            </w:pPr>
-            <w:r>
-              <w:t>Programm starten</w:t>
-            </w:r>
-          </w:p>
-          <w:p>
-            <w:pPr>
-              <w:pStyle w:val="Listenabsatz"/>
-              <w:numPr>
-                <w:ilvl w:val="0"/>
-                <w:numId w:val="24"/>
-              </w:numPr>
-            </w:pPr>
-            <w:r>
-              <w:t>Zum Verwaltungsbereich der Noten des gewünschten Faches navigieren</w:t>
-            </w:r>
-          </w:p>
-          <w:p>
-            <w:pPr>
-              <w:pStyle w:val="Listenabsatz"/>
-              <w:numPr>
-                <w:ilvl w:val="0"/>
-                <w:numId w:val="24"/>
-              </w:numPr>
-              <w:rPr>
-                <w:rFonts w:cs="Arial"/>
-              </w:rPr>
-            </w:pPr>
-            <w:r>
-              <w:t>Die Berechnung des Notenschnittes starten</w:t>
-            </w:r>
-          </w:p>
-        </w:tc>
-      </w:tr>
-      <w:tr>
-        <w:tc>
-          <w:tcPr>
-            <w:tcW w:w="2704" w:type="dxa"/>
-            <w:tcMar>
-              <w:top w:w="100" w:type="dxa"/>
-              <w:left w:w="100" w:type="dxa"/>
-              <w:bottom w:w="100" w:type="dxa"/>
-              <w:right w:w="100" w:type="dxa"/>
-            </w:tcMar>
-          </w:tcPr>
-          <w:p>
-            <w:pPr>
-              <w:spacing w:line="240" w:lineRule="auto"/>
-              <w:rPr>
-                <w:rFonts w:cs="Arial"/>
-              </w:rPr>
-            </w:pPr>
-            <w:r>
-              <w:rPr>
-                <w:rFonts w:cs="Arial"/>
-                <w:b/>
-              </w:rPr>
-              <w:t>Nachbedin</w:t>
-            </w:r>
-            <w:r>
-              <w:rPr>
-                <w:rFonts w:cs="Arial"/>
-                <w:b/>
-              </w:rPr>
-              <w:t>g</w:t>
-            </w:r>
-            <w:r>
-              <w:rPr>
-                <w:rFonts w:cs="Arial"/>
-                <w:b/>
-              </w:rPr>
-              <w:t>ung</w:t>
-            </w:r>
-          </w:p>
-        </w:tc>
-        <w:tc>
-          <w:tcPr>
-            <w:tcW w:w="6656" w:type="dxa"/>
-            <w:tcMar>
-              <w:top w:w="100" w:type="dxa"/>
-              <w:left w:w="100" w:type="dxa"/>
-              <w:bottom w:w="100" w:type="dxa"/>
-              <w:right w:w="100" w:type="dxa"/>
-            </w:tcMar>
-          </w:tcPr>
-          <w:p>
-            <w:pPr>
-              <w:spacing w:line="240" w:lineRule="auto"/>
-              <w:rPr>
-                <w:rFonts w:cs="Arial"/>
-              </w:rPr>
-            </w:pPr>
-            <w:r>
-              <w:rPr>
-                <w:rFonts w:cs="Arial"/>
-              </w:rPr>
-              <w:t xml:space="preserve">Dem </w:t>
-            </w:r>
-            <w:r>
-              <w:rPr>
-                <w:rFonts w:cs="Arial"/>
-              </w:rPr>
-              <w:t>Benutzer wird der aktuelle Notendurchschnitt angezeigt</w:t>
-            </w:r>
-            <w:r>
-              <w:rPr>
-                <w:rFonts w:cs="Arial"/>
-              </w:rPr>
-              <w:t>.</w:t>
-            </w:r>
-          </w:p>
-        </w:tc>
-      </w:tr>
-      <w:tr>
-        <w:tc>
-          <w:tcPr>
-            <w:tcW w:w="2704" w:type="dxa"/>
-            <w:tcMar>
-              <w:top w:w="100" w:type="dxa"/>
-              <w:left w:w="100" w:type="dxa"/>
-              <w:bottom w:w="100" w:type="dxa"/>
-              <w:right w:w="100" w:type="dxa"/>
-            </w:tcMar>
-          </w:tcPr>
-          <w:p>
-            <w:pPr>
-              <w:spacing w:line="240" w:lineRule="auto"/>
-              <w:rPr>
-                <w:rFonts w:cs="Arial"/>
-              </w:rPr>
-            </w:pPr>
-            <w:r>
-              <w:rPr>
-                <w:rFonts w:cs="Arial"/>
-                <w:b/>
-              </w:rPr>
-              <w:t>Sonderfall</w:t>
-            </w:r>
-          </w:p>
-        </w:tc>
-        <w:tc>
-          <w:tcPr>
-            <w:tcW w:w="6656" w:type="dxa"/>
-            <w:tcMar>
-              <w:top w:w="100" w:type="dxa"/>
-              <w:left w:w="100" w:type="dxa"/>
-              <w:bottom w:w="100" w:type="dxa"/>
-              <w:right w:w="100" w:type="dxa"/>
-            </w:tcMar>
-          </w:tcPr>
-          <w:p>
-            <w:pPr>
-              <w:spacing w:line="240" w:lineRule="auto"/>
-              <w:rPr>
-                <w:rFonts w:cs="Arial"/>
-              </w:rPr>
-            </w:pPr>
-            <w:r>
-              <w:rPr>
-                <w:rFonts w:cs="Arial"/>
-              </w:rPr>
-              <w:t>-</w:t>
-            </w:r>
-          </w:p>
-        </w:tc>
-      </w:tr>
-    </w:tbl>
-    <w:p>
-      <w:pPr>
-        <w:rPr>
-          <w:color w:val="FFFFFF" w:themeColor="background1"/>
-          <w:spacing w:val="15"/>
-          <w:szCs w:val="22"/>
-        </w:rPr>
-      </w:pPr>
-      <w:bookmarkStart w:id="66" w:name="h.2ycq68gozpah" w:colFirst="0" w:colLast="0"/>
-      <w:bookmarkEnd w:id="66"/>
-      <w:r>
-        <w:br w:type="page"/>
-      </w:r>
-    </w:p>
-    <w:p>
-      <w:pPr>
-        <w:pStyle w:val="berschrift3"/>
-      </w:pPr>
-      <w:bookmarkStart w:id="67" w:name="_Toc379400745"/>
-      <w:r>
-        <w:lastRenderedPageBreak/>
-        <w:t xml:space="preserve">Benötige Noten </w:t>
-      </w:r>
-      <w:r>
-        <w:t>für Du</w:t>
-      </w:r>
-      <w:r>
-        <w:t>rchsc</w:t>
-      </w:r>
-      <w:r>
-        <w:t>hn</w:t>
-      </w:r>
-      <w:r>
-        <w:t xml:space="preserve">itt </w:t>
-      </w:r>
-      <w:r>
-        <w:t>berechnen</w:t>
-      </w:r>
-      <w:bookmarkEnd w:id="67"/>
-    </w:p>
-    <w:tbl>
-      <w:tblPr>
-        <w:tblW w:w="9360" w:type="dxa"/>
-        <w:tblInd w:w="90" w:type="dxa"/>
-        <w:tblBorders>
-          <w:top w:val="single" w:sz="8" w:space="0" w:color="000000"/>
-          <w:left w:val="single" w:sz="8" w:space="0" w:color="000000"/>
-          <w:bottom w:val="single" w:sz="8" w:space="0" w:color="000000"/>
-          <w:right w:val="single" w:sz="8" w:space="0" w:color="000000"/>
-          <w:insideH w:val="single" w:sz="8" w:space="0" w:color="000000"/>
-          <w:insideV w:val="single" w:sz="8" w:space="0" w:color="000000"/>
-        </w:tblBorders>
-        <w:tblLayout w:type="fixed"/>
-        <w:tblCellMar>
-          <w:left w:w="10" w:type="dxa"/>
-          <w:right w:w="10" w:type="dxa"/>
-        </w:tblCellMar>
-        <w:tblLook w:val="0000" w:firstRow="0" w:lastRow="0" w:firstColumn="0" w:lastColumn="0" w:noHBand="0" w:noVBand="0"/>
-      </w:tblPr>
-      <w:tblGrid>
-        <w:gridCol w:w="2704"/>
-        <w:gridCol w:w="6656"/>
-      </w:tblGrid>
-      <w:tr>
-        <w:tc>
-          <w:tcPr>
-            <w:tcW w:w="2704" w:type="dxa"/>
-            <w:tcMar>
-              <w:top w:w="100" w:type="dxa"/>
-              <w:left w:w="100" w:type="dxa"/>
-              <w:bottom w:w="100" w:type="dxa"/>
-              <w:right w:w="100" w:type="dxa"/>
-            </w:tcMar>
-          </w:tcPr>
-          <w:p>
-            <w:pPr>
-              <w:spacing w:line="240" w:lineRule="auto"/>
-            </w:pPr>
-            <w:r>
-              <w:rPr>
                 <w:b/>
               </w:rPr>
               <w:t>Ziel</w:t>
@@ -6704,7 +6660,7 @@
           <w:szCs w:val="22"/>
         </w:rPr>
       </w:pPr>
-      <w:bookmarkStart w:id="68" w:name="_Toc378942094"/>
+      <w:bookmarkStart w:id="67" w:name="_Toc378942094"/>
       <w:r>
         <w:br w:type="page"/>
       </w:r>
@@ -6713,25 +6669,25 @@
       <w:pPr>
         <w:pStyle w:val="berschrift1"/>
       </w:pPr>
-      <w:bookmarkStart w:id="69" w:name="_Toc379400746"/>
+      <w:bookmarkStart w:id="68" w:name="_Toc379400746"/>
       <w:r>
         <w:lastRenderedPageBreak/>
         <w:t>Entwicklungsumgebung</w:t>
       </w:r>
+      <w:bookmarkEnd w:id="67"/>
       <w:bookmarkEnd w:id="68"/>
-      <w:bookmarkEnd w:id="69"/>
     </w:p>
     <w:p>
       <w:pPr>
         <w:pStyle w:val="berschrift2"/>
       </w:pPr>
-      <w:bookmarkStart w:id="70" w:name="_Toc378942095"/>
-      <w:bookmarkStart w:id="71" w:name="_Toc379400747"/>
+      <w:bookmarkStart w:id="69" w:name="_Toc378942095"/>
+      <w:bookmarkStart w:id="70" w:name="_Toc379400747"/>
       <w:r>
         <w:t>Software</w:t>
       </w:r>
+      <w:bookmarkEnd w:id="69"/>
       <w:bookmarkEnd w:id="70"/>
-      <w:bookmarkEnd w:id="71"/>
     </w:p>
     <w:p>
       <w:pPr>
@@ -6777,8 +6733,13 @@
         <w:ind w:hanging="359"/>
         <w:contextualSpacing/>
       </w:pPr>
-      <w:r>
-        <w:t>Entity Framework 6.0.2 Tools</w:t>
+      <w:proofErr w:type="spellStart"/>
+      <w:r>
+        <w:t>Entity</w:t>
+      </w:r>
+      <w:proofErr w:type="spellEnd"/>
+      <w:r>
+        <w:t xml:space="preserve"> Framework 6.0.2 Tools</w:t>
       </w:r>
     </w:p>
     <w:p>
@@ -6804,10 +6765,18 @@
         <w:contextualSpacing/>
       </w:pPr>
       <w:r>
-        <w:t xml:space="preserve">SQL Server Management Studio </w:t>
-      </w:r>
-      <w:r>
-        <w:t>2014 RC2</w:t>
+        <w:t xml:space="preserve">MySQL </w:t>
+      </w:r>
+      <w:proofErr w:type="spellStart"/>
+      <w:r>
+        <w:t>Workbench</w:t>
+      </w:r>
+      <w:proofErr w:type="spellEnd"/>
+      <w:r>
+        <w:rPr>
+          <w:rFonts w:cs="Arial"/>
+        </w:rPr>
+        <w:t xml:space="preserve"> 6.0</w:t>
       </w:r>
     </w:p>
     <w:p>
@@ -6820,13 +6789,7 @@
         <w:contextualSpacing/>
       </w:pPr>
       <w:r>
-        <w:t>MySQL Workbench</w:t>
-      </w:r>
-      <w:r>
-        <w:rPr>
-          <w:rFonts w:cs="Arial"/>
-        </w:rPr>
-        <w:t xml:space="preserve"> 6.0</w:t>
+        <w:t>Notepad++</w:t>
       </w:r>
     </w:p>
     <w:p>
@@ -6839,7 +6802,13 @@
         <w:contextualSpacing/>
       </w:pPr>
       <w:r>
-        <w:t>Notepad++</w:t>
+        <w:t>Microsoft Word</w:t>
+      </w:r>
+      <w:r>
+        <w:t xml:space="preserve"> </w:t>
+      </w:r>
+      <w:r>
+        <w:t>2010</w:t>
       </w:r>
     </w:p>
     <w:p>
@@ -6852,68 +6821,36 @@
         <w:contextualSpacing/>
       </w:pPr>
       <w:r>
-        <w:t>Microsoft Word 2007</w:t>
+        <w:t>Microsoft Word 2013</w:t>
       </w:r>
     </w:p>
     <w:p>
       <w:pPr>
-        <w:numPr>
-          <w:ilvl w:val="0"/>
-          <w:numId w:val="6"/>
-        </w:numPr>
-        <w:ind w:hanging="359"/>
-        <w:contextualSpacing/>
-      </w:pPr>
-      <w:r>
-        <w:t>Microsoft Word</w:t>
-      </w:r>
-      <w:r>
-        <w:t xml:space="preserve"> </w:t>
-      </w:r>
-      <w:r>
-        <w:t>2010</w:t>
-      </w:r>
+        <w:pStyle w:val="berschrift2"/>
+      </w:pPr>
+      <w:bookmarkStart w:id="71" w:name="_Toc378942096"/>
+      <w:bookmarkStart w:id="72" w:name="_Toc379400748"/>
+      <w:r>
+        <w:t>H</w:t>
+      </w:r>
+      <w:r>
+        <w:t>ardware</w:t>
+      </w:r>
+      <w:bookmarkEnd w:id="71"/>
+      <w:bookmarkEnd w:id="72"/>
     </w:p>
     <w:p>
       <w:pPr>
-        <w:numPr>
-          <w:ilvl w:val="0"/>
-          <w:numId w:val="6"/>
-        </w:numPr>
-        <w:ind w:hanging="359"/>
-        <w:contextualSpacing/>
-      </w:pPr>
-      <w:r>
-        <w:t>Microsoft Word 2013</w:t>
-      </w:r>
-    </w:p>
-    <w:p>
-      <w:pPr>
-        <w:pStyle w:val="berschrift2"/>
-      </w:pPr>
-      <w:bookmarkStart w:id="72" w:name="_Toc378942096"/>
-      <w:bookmarkStart w:id="73" w:name="_Toc379400748"/>
-      <w:r>
-        <w:t>H</w:t>
-      </w:r>
-      <w:r>
-        <w:t>ardware</w:t>
-      </w:r>
-      <w:bookmarkEnd w:id="72"/>
+        <w:pStyle w:val="berschrift3"/>
+      </w:pPr>
+      <w:bookmarkStart w:id="73" w:name="_Toc379400749"/>
+      <w:r>
+        <w:t>E</w:t>
+      </w:r>
+      <w:r>
+        <w:t>ntwicklungsmaschine 1</w:t>
+      </w:r>
       <w:bookmarkEnd w:id="73"/>
-    </w:p>
-    <w:p>
-      <w:pPr>
-        <w:pStyle w:val="berschrift3"/>
-      </w:pPr>
-      <w:bookmarkStart w:id="74" w:name="_Toc379400749"/>
-      <w:r>
-        <w:t>E</w:t>
-      </w:r>
-      <w:r>
-        <w:t>ntwicklungsmaschine 1</w:t>
-      </w:r>
-      <w:bookmarkEnd w:id="74"/>
     </w:p>
     <w:p>
       <w:pPr>
@@ -6964,12 +6901,14 @@
       <w:r>
         <w:t xml:space="preserve">GPU: </w:t>
       </w:r>
+      <w:proofErr w:type="spellStart"/>
       <w:r>
         <w:rPr>
           <w:rFonts w:cs="Arial"/>
         </w:rPr>
         <w:t>Palit</w:t>
       </w:r>
+      <w:proofErr w:type="spellEnd"/>
       <w:r>
         <w:t xml:space="preserve"> GTX 580</w:t>
       </w:r>
@@ -6983,11 +6922,11 @@
       <w:pPr>
         <w:pStyle w:val="berschrift3"/>
       </w:pPr>
-      <w:bookmarkStart w:id="75" w:name="_Toc379400750"/>
+      <w:bookmarkStart w:id="74" w:name="_Toc379400750"/>
       <w:r>
         <w:t>Entwicklungsmaschine 2</w:t>
       </w:r>
-      <w:bookmarkEnd w:id="75"/>
+      <w:bookmarkEnd w:id="74"/>
     </w:p>
     <w:p>
       <w:pPr>
@@ -7058,9 +6997,9 @@
           <w:szCs w:val="22"/>
         </w:rPr>
       </w:pPr>
-      <w:bookmarkStart w:id="76" w:name="h.5qq8mjw4yc0" w:colFirst="0" w:colLast="0"/>
-      <w:bookmarkStart w:id="77" w:name="_Toc378942097"/>
-      <w:bookmarkEnd w:id="76"/>
+      <w:bookmarkStart w:id="75" w:name="h.5qq8mjw4yc0" w:colFirst="0" w:colLast="0"/>
+      <w:bookmarkStart w:id="76" w:name="_Toc378942097"/>
+      <w:bookmarkEnd w:id="75"/>
       <w:r>
         <w:rPr>
           <w:rFonts w:cs="Arial"/>
@@ -7072,39 +7011,135 @@
       <w:pPr>
         <w:pStyle w:val="berschrift1"/>
       </w:pPr>
-      <w:bookmarkStart w:id="78" w:name="_Toc379400751"/>
-      <w:bookmarkEnd w:id="77"/>
+      <w:bookmarkStart w:id="77" w:name="_Toc379400751"/>
+      <w:bookmarkEnd w:id="76"/>
       <w:r>
         <w:lastRenderedPageBreak/>
         <w:t>Ergänzungen</w:t>
       </w:r>
-      <w:bookmarkEnd w:id="78"/>
+      <w:bookmarkEnd w:id="77"/>
     </w:p>
     <w:p>
-      <w:r>
-        <w:t xml:space="preserve">Das </w:t>
-      </w:r>
-      <w:r>
+      <w:pPr>
+        <w:pStyle w:val="Listenabsatz"/>
+        <w:numPr>
+          <w:ilvl w:val="0"/>
+          <w:numId w:val="27"/>
+        </w:numPr>
         <w:rPr>
-          <w:rFonts w:cs="Arial"/>
+          <w:szCs w:val="22"/>
         </w:rPr>
-        <w:t xml:space="preserve">Endprodukt </w:t>
-      </w:r>
+      </w:pPr>
       <w:r>
         <w:rPr>
-          <w:rFonts w:cs="Arial"/>
+          <w:szCs w:val="22"/>
         </w:rPr>
-        <w:t xml:space="preserve">kann teilweise </w:t>
+        <w:t xml:space="preserve">Das Datenbankmodel auf Abbildung 1 ist provisorisch und wird </w:t>
       </w:r>
       <w:r>
         <w:rPr>
-          <w:rFonts w:cs="Arial"/>
+          <w:szCs w:val="22"/>
         </w:rPr>
-        <w:t>von den hier gemachten Angaben abweichen</w:t>
-      </w:r>
-      <w:r>
-        <w:t>.</w:t>
-      </w:r>
+        <w:t xml:space="preserve">eventuell </w:t>
+      </w:r>
+      <w:r>
+        <w:rPr>
+          <w:szCs w:val="22"/>
+        </w:rPr>
+        <w:t xml:space="preserve">in einer leicht abgewandelten </w:t>
+      </w:r>
+      <w:r>
+        <w:rPr>
+          <w:szCs w:val="22"/>
+        </w:rPr>
+        <w:t xml:space="preserve">Form </w:t>
+      </w:r>
+      <w:r>
+        <w:rPr>
+          <w:szCs w:val="22"/>
+        </w:rPr>
+        <w:t>umgesetzt.</w:t>
+      </w:r>
+    </w:p>
+    <w:p>
+      <w:pPr>
+        <w:pStyle w:val="Listenabsatz"/>
+        <w:numPr>
+          <w:ilvl w:val="0"/>
+          <w:numId w:val="27"/>
+        </w:numPr>
+        <w:rPr>
+          <w:szCs w:val="22"/>
+        </w:rPr>
+      </w:pPr>
+      <w:r>
+        <w:rPr>
+          <w:szCs w:val="22"/>
+        </w:rPr>
+        <w:t xml:space="preserve">Das Logo auf der Titelseite ist ebenfalls provisorisch und </w:t>
+      </w:r>
+      <w:r>
+        <w:rPr>
+          <w:szCs w:val="22"/>
+        </w:rPr>
+        <w:t>wird eventuell in einer abgewandelten Form umgesetzt.</w:t>
+      </w:r>
+    </w:p>
+    <w:p>
+      <w:pPr>
+        <w:pStyle w:val="Listenabsatz"/>
+        <w:numPr>
+          <w:ilvl w:val="0"/>
+          <w:numId w:val="27"/>
+        </w:numPr>
+        <w:rPr>
+          <w:szCs w:val="22"/>
+        </w:rPr>
+      </w:pPr>
+      <w:r>
+        <w:rPr>
+          <w:szCs w:val="22"/>
+        </w:rPr>
+        <w:t>Das Layout und die</w:t>
+      </w:r>
+      <w:r>
+        <w:rPr>
+          <w:szCs w:val="22"/>
+        </w:rPr>
+        <w:t xml:space="preserve"> </w:t>
+      </w:r>
+      <w:r>
+        <w:rPr>
+          <w:szCs w:val="22"/>
+        </w:rPr>
+        <w:t>Benennung</w:t>
+      </w:r>
+      <w:r>
+        <w:rPr>
+          <w:szCs w:val="22"/>
+        </w:rPr>
+        <w:t xml:space="preserve"> von </w:t>
+      </w:r>
+      <w:r>
+        <w:rPr>
+          <w:szCs w:val="22"/>
+        </w:rPr>
+        <w:t xml:space="preserve">Steuerelementen </w:t>
+      </w:r>
+      <w:r>
+        <w:rPr>
+          <w:szCs w:val="22"/>
+        </w:rPr>
+        <w:t xml:space="preserve">im fertigen </w:t>
+      </w:r>
+      <w:r>
+        <w:rPr>
+          <w:szCs w:val="22"/>
+        </w:rPr>
+        <w:t>Produkt weichen möglicherweise von den hier aufgeführten ab.</w:t>
+      </w:r>
+      <w:bookmarkStart w:id="78" w:name="_GoBack"/>
+      <w:bookmarkEnd w:id="78"/>
     </w:p>
     <w:sectPr>
       <w:headerReference w:type="default" r:id="rId14"/>
@@ -7220,7 +7255,7 @@
         <w:noProof/>
         <w:sz w:val="16"/>
       </w:rPr>
-      <w:t>05.02.2014</w:t>
+      <w:t>18.02.2014</w:t>
     </w:r>
     <w:r>
       <w:rPr>
@@ -7521,7 +7556,7 @@
                               <w:color w:val="FFFFFF" w:themeColor="background1"/>
                               <w14:numForm w14:val="lining"/>
                             </w:rPr>
-                            <w:t>- 2 -</w:t>
+                            <w:t>- 16 -</w:t>
                           </w:r>
                           <w:r>
                             <w:rPr>
@@ -7592,7 +7627,7 @@
                         <w:color w:val="FFFFFF" w:themeColor="background1"/>
                         <w14:numForm w14:val="lining"/>
                       </w:rPr>
-                      <w:t>- 2 -</w:t>
+                      <w:t>- 16 -</w:t>
                     </w:r>
                     <w:r>
                       <w:rPr>
@@ -7854,6 +7889,119 @@
     </w:lvl>
   </w:abstractNum>
   <w:abstractNum w:abstractNumId="2">
+    <w:nsid w:val="1AB30484"/>
+    <w:multiLevelType w:val="hybridMultilevel"/>
+    <w:tmpl w:val="B566B23E"/>
+    <w:lvl w:ilvl="0" w:tplc="08070001">
+      <w:start w:val="1"/>
+      <w:numFmt w:val="bullet"/>
+      <w:lvlText w:val=""/>
+      <w:lvlJc w:val="left"/>
+      <w:pPr>
+        <w:ind w:left="720" w:hanging="360"/>
+      </w:pPr>
+      <w:rPr>
+        <w:rFonts w:ascii="Symbol" w:hAnsi="Symbol" w:hint="default"/>
+      </w:rPr>
+    </w:lvl>
+    <w:lvl w:ilvl="1" w:tplc="08070003" w:tentative="1">
+      <w:start w:val="1"/>
+      <w:numFmt w:val="bullet"/>
+      <w:lvlText w:val="o"/>
+      <w:lvlJc w:val="left"/>
+      <w:pPr>
+        <w:ind w:left="1440" w:hanging="360"/>
+      </w:pPr>
+      <w:rPr>
+        <w:rFonts w:ascii="Courier New" w:hAnsi="Courier New" w:cs="Courier New" w:hint="default"/>
+      </w:rPr>
+    </w:lvl>
+    <w:lvl w:ilvl="2" w:tplc="08070005" w:tentative="1">
+      <w:start w:val="1"/>
+      <w:numFmt w:val="bullet"/>
+      <w:lvlText w:val=""/>
+      <w:lvlJc w:val="left"/>
+      <w:pPr>
+        <w:ind w:left="2160" w:hanging="360"/>
+      </w:pPr>
+      <w:rPr>
+        <w:rFonts w:ascii="Wingdings" w:hAnsi="Wingdings" w:hint="default"/>
+      </w:rPr>
+    </w:lvl>
+    <w:lvl w:ilvl="3" w:tplc="08070001" w:tentative="1">
+      <w:start w:val="1"/>
+      <w:numFmt w:val="bullet"/>
+      <w:lvlText w:val=""/>
+      <w:lvlJc w:val="left"/>
+      <w:pPr>
+        <w:ind w:left="2880" w:hanging="360"/>
+      </w:pPr>
+      <w:rPr>
+        <w:rFonts w:ascii="Symbol" w:hAnsi="Symbol" w:hint="default"/>
+      </w:rPr>
+    </w:lvl>
+    <w:lvl w:ilvl="4" w:tplc="08070003" w:tentative="1">
+      <w:start w:val="1"/>
+      <w:numFmt w:val="bullet"/>
+      <w:lvlText w:val="o"/>
+      <w:lvlJc w:val="left"/>
+      <w:pPr>
+        <w:ind w:left="3600" w:hanging="360"/>
+      </w:pPr>
+      <w:rPr>
+        <w:rFonts w:ascii="Courier New" w:hAnsi="Courier New" w:cs="Courier New" w:hint="default"/>
+      </w:rPr>
+    </w:lvl>
+    <w:lvl w:ilvl="5" w:tplc="08070005" w:tentative="1">
+      <w:start w:val="1"/>
+      <w:numFmt w:val="bullet"/>
+      <w:lvlText w:val=""/>
+      <w:lvlJc w:val="left"/>
+      <w:pPr>
+        <w:ind w:left="4320" w:hanging="360"/>
+      </w:pPr>
+      <w:rPr>
+        <w:rFonts w:ascii="Wingdings" w:hAnsi="Wingdings" w:hint="default"/>
+      </w:rPr>
+    </w:lvl>
+    <w:lvl w:ilvl="6" w:tplc="08070001" w:tentative="1">
+      <w:start w:val="1"/>
+      <w:numFmt w:val="bullet"/>
+      <w:lvlText w:val=""/>
+      <w:lvlJc w:val="left"/>
+      <w:pPr>
+        <w:ind w:left="5040" w:hanging="360"/>
+      </w:pPr>
+      <w:rPr>
+        <w:rFonts w:ascii="Symbol" w:hAnsi="Symbol" w:hint="default"/>
+      </w:rPr>
+    </w:lvl>
+    <w:lvl w:ilvl="7" w:tplc="08070003" w:tentative="1">
+      <w:start w:val="1"/>
+      <w:numFmt w:val="bullet"/>
+      <w:lvlText w:val="o"/>
+      <w:lvlJc w:val="left"/>
+      <w:pPr>
+        <w:ind w:left="5760" w:hanging="360"/>
+      </w:pPr>
+      <w:rPr>
+        <w:rFonts w:ascii="Courier New" w:hAnsi="Courier New" w:cs="Courier New" w:hint="default"/>
+      </w:rPr>
+    </w:lvl>
+    <w:lvl w:ilvl="8" w:tplc="08070005" w:tentative="1">
+      <w:start w:val="1"/>
+      <w:numFmt w:val="bullet"/>
+      <w:lvlText w:val=""/>
+      <w:lvlJc w:val="left"/>
+      <w:pPr>
+        <w:ind w:left="6480" w:hanging="360"/>
+      </w:pPr>
+      <w:rPr>
+        <w:rFonts w:ascii="Wingdings" w:hAnsi="Wingdings" w:hint="default"/>
+      </w:rPr>
+    </w:lvl>
+  </w:abstractNum>
+  <w:abstractNum w:abstractNumId="3">
     <w:nsid w:val="1F0F2A1C"/>
     <w:multiLevelType w:val="multilevel"/>
     <w:tmpl w:val="39B8B670"/>
@@ -7966,7 +8114,7 @@
       </w:rPr>
     </w:lvl>
   </w:abstractNum>
-  <w:abstractNum w:abstractNumId="3">
+  <w:abstractNum w:abstractNumId="4">
     <w:nsid w:val="2BD416B6"/>
     <w:multiLevelType w:val="multilevel"/>
     <w:tmpl w:val="FBA6BB12"/>
@@ -8079,7 +8227,119 @@
       </w:rPr>
     </w:lvl>
   </w:abstractNum>
-  <w:abstractNum w:abstractNumId="4">
+  <w:abstractNum w:abstractNumId="5">
+    <w:nsid w:val="2E4558BA"/>
+    <w:multiLevelType w:val="hybridMultilevel"/>
+    <w:tmpl w:val="125227EE"/>
+    <w:lvl w:ilvl="0" w:tplc="60AACA58">
+      <w:numFmt w:val="bullet"/>
+      <w:lvlText w:val="•"/>
+      <w:lvlJc w:val="left"/>
+      <w:pPr>
+        <w:ind w:left="720" w:hanging="360"/>
+      </w:pPr>
+      <w:rPr>
+        <w:rFonts w:ascii="Arial" w:eastAsiaTheme="minorEastAsia" w:hAnsi="Arial" w:cs="Arial" w:hint="default"/>
+      </w:rPr>
+    </w:lvl>
+    <w:lvl w:ilvl="1" w:tplc="08070003" w:tentative="1">
+      <w:start w:val="1"/>
+      <w:numFmt w:val="bullet"/>
+      <w:lvlText w:val="o"/>
+      <w:lvlJc w:val="left"/>
+      <w:pPr>
+        <w:ind w:left="1440" w:hanging="360"/>
+      </w:pPr>
+      <w:rPr>
+        <w:rFonts w:ascii="Courier New" w:hAnsi="Courier New" w:cs="Courier New" w:hint="default"/>
+      </w:rPr>
+    </w:lvl>
+    <w:lvl w:ilvl="2" w:tplc="08070005" w:tentative="1">
+      <w:start w:val="1"/>
+      <w:numFmt w:val="bullet"/>
+      <w:lvlText w:val=""/>
+      <w:lvlJc w:val="left"/>
+      <w:pPr>
+        <w:ind w:left="2160" w:hanging="360"/>
+      </w:pPr>
+      <w:rPr>
+        <w:rFonts w:ascii="Wingdings" w:hAnsi="Wingdings" w:hint="default"/>
+      </w:rPr>
+    </w:lvl>
+    <w:lvl w:ilvl="3" w:tplc="08070001" w:tentative="1">
+      <w:start w:val="1"/>
+      <w:numFmt w:val="bullet"/>
+      <w:lvlText w:val=""/>
+      <w:lvlJc w:val="left"/>
+      <w:pPr>
+        <w:ind w:left="2880" w:hanging="360"/>
+      </w:pPr>
+      <w:rPr>
+        <w:rFonts w:ascii="Symbol" w:hAnsi="Symbol" w:hint="default"/>
+      </w:rPr>
+    </w:lvl>
+    <w:lvl w:ilvl="4" w:tplc="08070003" w:tentative="1">
+      <w:start w:val="1"/>
+      <w:numFmt w:val="bullet"/>
+      <w:lvlText w:val="o"/>
+      <w:lvlJc w:val="left"/>
+      <w:pPr>
+        <w:ind w:left="3600" w:hanging="360"/>
+      </w:pPr>
+      <w:rPr>
+        <w:rFonts w:ascii="Courier New" w:hAnsi="Courier New" w:cs="Courier New" w:hint="default"/>
+      </w:rPr>
+    </w:lvl>
+    <w:lvl w:ilvl="5" w:tplc="08070005" w:tentative="1">
+      <w:start w:val="1"/>
+      <w:numFmt w:val="bullet"/>
+      <w:lvlText w:val=""/>
+      <w:lvlJc w:val="left"/>
+      <w:pPr>
+        <w:ind w:left="4320" w:hanging="360"/>
+      </w:pPr>
+      <w:rPr>
+        <w:rFonts w:ascii="Wingdings" w:hAnsi="Wingdings" w:hint="default"/>
+      </w:rPr>
+    </w:lvl>
+    <w:lvl w:ilvl="6" w:tplc="08070001" w:tentative="1">
+      <w:start w:val="1"/>
+      <w:numFmt w:val="bullet"/>
+      <w:lvlText w:val=""/>
+      <w:lvlJc w:val="left"/>
+      <w:pPr>
+        <w:ind w:left="5040" w:hanging="360"/>
+      </w:pPr>
+      <w:rPr>
+        <w:rFonts w:ascii="Symbol" w:hAnsi="Symbol" w:hint="default"/>
+      </w:rPr>
+    </w:lvl>
+    <w:lvl w:ilvl="7" w:tplc="08070003" w:tentative="1">
+      <w:start w:val="1"/>
+      <w:numFmt w:val="bullet"/>
+      <w:lvlText w:val="o"/>
+      <w:lvlJc w:val="left"/>
+      <w:pPr>
+        <w:ind w:left="5760" w:hanging="360"/>
+      </w:pPr>
+      <w:rPr>
+        <w:rFonts w:ascii="Courier New" w:hAnsi="Courier New" w:cs="Courier New" w:hint="default"/>
+      </w:rPr>
+    </w:lvl>
+    <w:lvl w:ilvl="8" w:tplc="08070005" w:tentative="1">
+      <w:start w:val="1"/>
+      <w:numFmt w:val="bullet"/>
+      <w:lvlText w:val=""/>
+      <w:lvlJc w:val="left"/>
+      <w:pPr>
+        <w:ind w:left="6480" w:hanging="360"/>
+      </w:pPr>
+      <w:rPr>
+        <w:rFonts w:ascii="Wingdings" w:hAnsi="Wingdings" w:hint="default"/>
+      </w:rPr>
+    </w:lvl>
+  </w:abstractNum>
+  <w:abstractNum w:abstractNumId="6">
     <w:nsid w:val="331D11A3"/>
     <w:multiLevelType w:val="multilevel"/>
     <w:tmpl w:val="76DA14A0"/>
@@ -8192,7 +8452,7 @@
       </w:rPr>
     </w:lvl>
   </w:abstractNum>
-  <w:abstractNum w:abstractNumId="5">
+  <w:abstractNum w:abstractNumId="7">
     <w:nsid w:val="35356C9B"/>
     <w:multiLevelType w:val="multilevel"/>
     <w:tmpl w:val="859C59E8"/>
@@ -8305,7 +8565,7 @@
       </w:rPr>
     </w:lvl>
   </w:abstractNum>
-  <w:abstractNum w:abstractNumId="6">
+  <w:abstractNum w:abstractNumId="8">
     <w:nsid w:val="37014DEB"/>
     <w:multiLevelType w:val="hybridMultilevel"/>
     <w:tmpl w:val="09682232"/>
@@ -8418,7 +8678,7 @@
       </w:rPr>
     </w:lvl>
   </w:abstractNum>
-  <w:abstractNum w:abstractNumId="7">
+  <w:abstractNum w:abstractNumId="9">
     <w:nsid w:val="373532CF"/>
     <w:multiLevelType w:val="hybridMultilevel"/>
     <w:tmpl w:val="B5B8DCD8"/>
@@ -8531,7 +8791,7 @@
       </w:rPr>
     </w:lvl>
   </w:abstractNum>
-  <w:abstractNum w:abstractNumId="8">
+  <w:abstractNum w:abstractNumId="10">
     <w:nsid w:val="3BB130F2"/>
     <w:multiLevelType w:val="hybridMultilevel"/>
     <w:tmpl w:val="6DA492DC"/>
@@ -8617,7 +8877,7 @@
       </w:pPr>
     </w:lvl>
   </w:abstractNum>
-  <w:abstractNum w:abstractNumId="9">
+  <w:abstractNum w:abstractNumId="11">
     <w:nsid w:val="3BB95C09"/>
     <w:multiLevelType w:val="multilevel"/>
     <w:tmpl w:val="1E2A7C20"/>
@@ -8730,7 +8990,7 @@
       </w:rPr>
     </w:lvl>
   </w:abstractNum>
-  <w:abstractNum w:abstractNumId="10">
+  <w:abstractNum w:abstractNumId="12">
     <w:nsid w:val="3C1417F6"/>
     <w:multiLevelType w:val="multilevel"/>
     <w:tmpl w:val="FA18FC22"/>
@@ -8843,7 +9103,7 @@
       </w:rPr>
     </w:lvl>
   </w:abstractNum>
-  <w:abstractNum w:abstractNumId="11">
+  <w:abstractNum w:abstractNumId="13">
     <w:nsid w:val="3EB1542F"/>
     <w:multiLevelType w:val="hybridMultilevel"/>
     <w:tmpl w:val="88CEB148"/>
@@ -8929,7 +9189,7 @@
       </w:pPr>
     </w:lvl>
   </w:abstractNum>
-  <w:abstractNum w:abstractNumId="12">
+  <w:abstractNum w:abstractNumId="14">
     <w:nsid w:val="44AE7ED5"/>
     <w:multiLevelType w:val="hybridMultilevel"/>
     <w:tmpl w:val="2A08E7CA"/>
@@ -9042,7 +9302,7 @@
       </w:rPr>
     </w:lvl>
   </w:abstractNum>
-  <w:abstractNum w:abstractNumId="13">
+  <w:abstractNum w:abstractNumId="15">
     <w:nsid w:val="49C72D1F"/>
     <w:multiLevelType w:val="hybridMultilevel"/>
     <w:tmpl w:val="70FC0286"/>
@@ -9128,7 +9388,7 @@
       </w:pPr>
     </w:lvl>
   </w:abstractNum>
-  <w:abstractNum w:abstractNumId="14">
+  <w:abstractNum w:abstractNumId="16">
     <w:nsid w:val="4A8921D3"/>
     <w:multiLevelType w:val="hybridMultilevel"/>
     <w:tmpl w:val="6DA492DC"/>
@@ -9214,7 +9474,7 @@
       </w:pPr>
     </w:lvl>
   </w:abstractNum>
-  <w:abstractNum w:abstractNumId="15">
+  <w:abstractNum w:abstractNumId="17">
     <w:nsid w:val="56E97AE5"/>
     <w:multiLevelType w:val="hybridMultilevel"/>
     <w:tmpl w:val="D940EE00"/>
@@ -9300,7 +9560,7 @@
       </w:pPr>
     </w:lvl>
   </w:abstractNum>
-  <w:abstractNum w:abstractNumId="16">
+  <w:abstractNum w:abstractNumId="18">
     <w:nsid w:val="58BF6D75"/>
     <w:multiLevelType w:val="multilevel"/>
     <w:tmpl w:val="E8826628"/>
@@ -9413,7 +9673,7 @@
       </w:rPr>
     </w:lvl>
   </w:abstractNum>
-  <w:abstractNum w:abstractNumId="17">
+  <w:abstractNum w:abstractNumId="19">
     <w:nsid w:val="59F13B4D"/>
     <w:multiLevelType w:val="hybridMultilevel"/>
     <w:tmpl w:val="6DA492DC"/>
@@ -9499,7 +9759,7 @@
       </w:pPr>
     </w:lvl>
   </w:abstractNum>
-  <w:abstractNum w:abstractNumId="18">
+  <w:abstractNum w:abstractNumId="20">
     <w:nsid w:val="5F254DB8"/>
     <w:multiLevelType w:val="hybridMultilevel"/>
     <w:tmpl w:val="9B466BF0"/>
@@ -9588,7 +9848,7 @@
       </w:pPr>
     </w:lvl>
   </w:abstractNum>
-  <w:abstractNum w:abstractNumId="19">
+  <w:abstractNum w:abstractNumId="21">
     <w:nsid w:val="62366E43"/>
     <w:multiLevelType w:val="hybridMultilevel"/>
     <w:tmpl w:val="8444A288"/>
@@ -9674,7 +9934,7 @@
       </w:pPr>
     </w:lvl>
   </w:abstractNum>
-  <w:abstractNum w:abstractNumId="20">
+  <w:abstractNum w:abstractNumId="22">
     <w:nsid w:val="62D71EDE"/>
     <w:multiLevelType w:val="hybridMultilevel"/>
     <w:tmpl w:val="B9F47C2C"/>
@@ -9787,7 +10047,7 @@
       </w:rPr>
     </w:lvl>
   </w:abstractNum>
-  <w:abstractNum w:abstractNumId="21">
+  <w:abstractNum w:abstractNumId="23">
     <w:nsid w:val="6A324195"/>
     <w:multiLevelType w:val="hybridMultilevel"/>
     <w:tmpl w:val="75640D1C"/>
@@ -9900,7 +10160,7 @@
       </w:rPr>
     </w:lvl>
   </w:abstractNum>
-  <w:abstractNum w:abstractNumId="22">
+  <w:abstractNum w:abstractNumId="24">
     <w:nsid w:val="6ECB2CF2"/>
     <w:multiLevelType w:val="hybridMultilevel"/>
     <w:tmpl w:val="FA96FB76"/>
@@ -9986,7 +10246,7 @@
       </w:pPr>
     </w:lvl>
   </w:abstractNum>
-  <w:abstractNum w:abstractNumId="23">
+  <w:abstractNum w:abstractNumId="25">
     <w:nsid w:val="739B436D"/>
     <w:multiLevelType w:val="hybridMultilevel"/>
     <w:tmpl w:val="DE088E90"/>
@@ -10099,7 +10359,7 @@
       </w:rPr>
     </w:lvl>
   </w:abstractNum>
-  <w:abstractNum w:abstractNumId="24">
+  <w:abstractNum w:abstractNumId="26">
     <w:nsid w:val="74E706B9"/>
     <w:multiLevelType w:val="hybridMultilevel"/>
     <w:tmpl w:val="6DA492DC"/>
@@ -10186,79 +10446,85 @@
     </w:lvl>
   </w:abstractNum>
   <w:num w:numId="1">
+    <w:abstractNumId w:val="6"/>
+  </w:num>
+  <w:num w:numId="2">
+    <w:abstractNumId w:val="18"/>
+  </w:num>
+  <w:num w:numId="3">
+    <w:abstractNumId w:val="12"/>
+  </w:num>
+  <w:num w:numId="4">
+    <w:abstractNumId w:val="7"/>
+  </w:num>
+  <w:num w:numId="5">
+    <w:abstractNumId w:val="11"/>
+  </w:num>
+  <w:num w:numId="6">
+    <w:abstractNumId w:val="3"/>
+  </w:num>
+  <w:num w:numId="7">
     <w:abstractNumId w:val="4"/>
   </w:num>
-  <w:num w:numId="2">
-    <w:abstractNumId w:val="16"/>
-  </w:num>
-  <w:num w:numId="3">
-    <w:abstractNumId w:val="10"/>
-  </w:num>
-  <w:num w:numId="4">
-    <w:abstractNumId w:val="5"/>
-  </w:num>
-  <w:num w:numId="5">
-    <w:abstractNumId w:val="9"/>
-  </w:num>
-  <w:num w:numId="6">
-    <w:abstractNumId w:val="2"/>
-  </w:num>
-  <w:num w:numId="7">
-    <w:abstractNumId w:val="3"/>
-  </w:num>
   <w:num w:numId="8">
-    <w:abstractNumId w:val="20"/>
+    <w:abstractNumId w:val="22"/>
   </w:num>
   <w:num w:numId="9">
     <w:abstractNumId w:val="1"/>
   </w:num>
   <w:num w:numId="10">
-    <w:abstractNumId w:val="6"/>
+    <w:abstractNumId w:val="8"/>
   </w:num>
   <w:num w:numId="11">
-    <w:abstractNumId w:val="22"/>
+    <w:abstractNumId w:val="24"/>
   </w:num>
   <w:num w:numId="12">
+    <w:abstractNumId w:val="15"/>
+  </w:num>
+  <w:num w:numId="13">
+    <w:abstractNumId w:val="14"/>
+  </w:num>
+  <w:num w:numId="14">
+    <w:abstractNumId w:val="9"/>
+  </w:num>
+  <w:num w:numId="15">
     <w:abstractNumId w:val="13"/>
   </w:num>
-  <w:num w:numId="13">
-    <w:abstractNumId w:val="12"/>
-  </w:num>
-  <w:num w:numId="14">
-    <w:abstractNumId w:val="7"/>
-  </w:num>
-  <w:num w:numId="15">
-    <w:abstractNumId w:val="11"/>
-  </w:num>
   <w:num w:numId="16">
-    <w:abstractNumId w:val="21"/>
+    <w:abstractNumId w:val="23"/>
   </w:num>
   <w:num w:numId="17">
-    <w:abstractNumId w:val="19"/>
+    <w:abstractNumId w:val="21"/>
   </w:num>
   <w:num w:numId="18">
     <w:abstractNumId w:val="0"/>
   </w:num>
   <w:num w:numId="19">
-    <w:abstractNumId w:val="18"/>
+    <w:abstractNumId w:val="20"/>
   </w:num>
   <w:num w:numId="20">
+    <w:abstractNumId w:val="19"/>
+  </w:num>
+  <w:num w:numId="21">
+    <w:abstractNumId w:val="16"/>
+  </w:num>
+  <w:num w:numId="22">
     <w:abstractNumId w:val="17"/>
   </w:num>
-  <w:num w:numId="21">
-    <w:abstractNumId w:val="14"/>
-  </w:num>
-  <w:num w:numId="22">
-    <w:abstractNumId w:val="15"/>
-  </w:num>
   <w:num w:numId="23">
-    <w:abstractNumId w:val="23"/>
+    <w:abstractNumId w:val="25"/>
   </w:num>
   <w:num w:numId="24">
-    <w:abstractNumId w:val="24"/>
+    <w:abstractNumId w:val="26"/>
   </w:num>
   <w:num w:numId="25">
-    <w:abstractNumId w:val="8"/>
+    <w:abstractNumId w:val="10"/>
+  </w:num>
+  <w:num w:numId="26">
+    <w:abstractNumId w:val="2"/>
+  </w:num>
+  <w:num w:numId="27">
+    <w:abstractNumId w:val="5"/>
   </w:num>
 </w:numbering>
 </file>
@@ -11906,7 +12172,7 @@
 </file>
 
 <file path=customXml/itemProps1.xml><?xml version="1.0" encoding="utf-8"?>
-<ds:datastoreItem xmlns:ds="http://schemas.openxmlformats.org/officeDocument/2006/customXml" ds:itemID="{1E8971F5-BAF8-4C46-8125-C8582D84FF63}">
+<ds:datastoreItem xmlns:ds="http://schemas.openxmlformats.org/officeDocument/2006/customXml" ds:itemID="{A4586887-E8AB-4EDF-90E0-75FC8F4F8246}">
   <ds:schemaRefs>
     <ds:schemaRef ds:uri="http://schemas.openxmlformats.org/officeDocument/2006/bibliography"/>
   </ds:schemaRefs>
@@ -11914,7 +12180,7 @@
 </file>
 
 <file path=customXml/itemProps2.xml><?xml version="1.0" encoding="utf-8"?>
-<ds:datastoreItem xmlns:ds="http://schemas.openxmlformats.org/officeDocument/2006/customXml" ds:itemID="{B6FA8329-8FE4-46AF-8F70-B8470964157E}">
+<ds:datastoreItem xmlns:ds="http://schemas.openxmlformats.org/officeDocument/2006/customXml" ds:itemID="{A7DCA9FD-7A72-41BB-9684-123101D7E02B}">
   <ds:schemaRefs>
     <ds:schemaRef ds:uri="http://schemas.openxmlformats.org/officeDocument/2006/bibliography"/>
   </ds:schemaRefs>

</xml_diff>